<commit_message>
add README.md and update React notes
</commit_message>
<xml_diff>
--- a/download-edit/ReactJS.docx
+++ b/download-edit/ReactJS.docx
@@ -221,6 +221,9 @@
       <w:r>
         <w:t>JSX element treated like JavaScript expression</w:t>
       </w:r>
+      <w:r>
+        <w:t xml:space="preserve"> in that it can be: </w:t>
+      </w:r>
     </w:p>
     <w:p>
       <w:pPr>
@@ -291,13 +294,7 @@
         <w:pStyle w:val="Heading5"/>
       </w:pPr>
       <w:r>
-        <w:t>const navBar = &lt;nav</w:t>
-      </w:r>
-      <w:r>
-        <w:t xml:space="preserve"> id=”nav-bar”</w:t>
-      </w:r>
-      <w:r>
-        <w:t>&gt;thing goes here&lt;/nav&gt;;</w:t>
+        <w:t>const navBar = &lt;nav id=”nav-bar”&gt;thing goes here&lt;/nav&gt;;</w:t>
       </w:r>
     </w:p>
     <w:p>
@@ -442,10 +439,7 @@
         <w:t>Rendering JSX</w:t>
       </w:r>
       <w:r>
-        <w:t xml:space="preserve"> - </w:t>
-      </w:r>
-      <w:r>
-        <w:t>Make it appear on the screen</w:t>
+        <w:t xml:space="preserve"> - Make it appear on the screen</w:t>
       </w:r>
     </w:p>
     <w:p>
@@ -637,7 +631,7 @@
     </w:p>
     <w:p>
       <w:pPr>
-        <w:pStyle w:val="Heading2"/>
+        <w:pStyle w:val="Heading1"/>
       </w:pPr>
       <w:r>
         <w:lastRenderedPageBreak/>
@@ -758,10 +752,398 @@
     </w:p>
     <w:p>
       <w:pPr>
-        <w:pStyle w:val="Heading3"/>
-      </w:pPr>
-      <w:bookmarkStart w:id="0" w:name="_GoBack"/>
-      <w:bookmarkEnd w:id="0"/>
+        <w:pStyle w:val="Heading4"/>
+      </w:pPr>
+      <w:r>
+        <w:t xml:space="preserve">Wrap in </w:t>
+      </w:r>
+      <w:proofErr w:type="gramStart"/>
+      <w:r>
+        <w:t>{ }</w:t>
+      </w:r>
+      <w:proofErr w:type="gramEnd"/>
+      <w:r>
+        <w:t xml:space="preserve"> for JSX code to be read as JavaScript</w:t>
+      </w:r>
+    </w:p>
+    <w:p>
+      <w:pPr>
+        <w:pStyle w:val="Heading5"/>
+      </w:pPr>
+      <w:r>
+        <w:t>Example: &lt;h1</w:t>
+      </w:r>
+      <w:proofErr w:type="gramStart"/>
+      <w:r>
+        <w:t>&gt;{</w:t>
+      </w:r>
+      <w:proofErr w:type="gramEnd"/>
+      <w:r>
+        <w:t>2 + 3}&lt;/h1&gt; will show 5 but without the { } it will literally show 2 + 3</w:t>
+      </w:r>
+    </w:p>
+    <w:p>
+      <w:pPr>
+        <w:pStyle w:val="Heading4"/>
+      </w:pPr>
+      <w:r>
+        <w:t>Injected JavaScript is part of same environment as rest of file so you can access variables inside of J</w:t>
+      </w:r>
+      <w:r>
+        <w:t>SX expressions even if variable</w:t>
+      </w:r>
+      <w:r>
+        <w:t xml:space="preserve"> declared outsid</w:t>
+      </w:r>
+      <w:r>
+        <w:t>e</w:t>
+      </w:r>
+    </w:p>
+    <w:p>
+      <w:pPr>
+        <w:pStyle w:val="Heading4"/>
+      </w:pPr>
+      <w:r>
+        <w:t>Object properties are often used to set attributes</w:t>
+      </w:r>
+      <w:r>
+        <w:t xml:space="preserve"> (organize code)</w:t>
+      </w:r>
+    </w:p>
+    <w:p>
+      <w:pPr>
+        <w:pStyle w:val="Heading4"/>
+      </w:pPr>
+      <w:r>
+        <w:t>Event Listeners (</w:t>
+      </w:r>
+      <w:hyperlink r:id="rId11" w:anchor="supported-events" w:history="1">
+        <w:r>
+          <w:rPr>
+            <w:rStyle w:val="Hyperlink"/>
+          </w:rPr>
+          <w:t>valid event names</w:t>
+        </w:r>
+      </w:hyperlink>
+      <w:r>
+        <w:t xml:space="preserve">) </w:t>
+      </w:r>
+    </w:p>
+    <w:p>
+      <w:pPr>
+        <w:pStyle w:val="Heading5"/>
+      </w:pPr>
+      <w:r>
+        <w:t>Attribute value should be a valid/defined function</w:t>
+      </w:r>
+    </w:p>
+    <w:p>
+      <w:pPr>
+        <w:pStyle w:val="Heading5"/>
+      </w:pPr>
+      <w:r>
+        <w:t xml:space="preserve">Written in </w:t>
+      </w:r>
+      <w:proofErr w:type="spellStart"/>
+      <w:r>
+        <w:t>camelCase</w:t>
+      </w:r>
+      <w:proofErr w:type="spellEnd"/>
+      <w:r>
+        <w:t xml:space="preserve"> for</w:t>
+      </w:r>
+      <w:r>
+        <w:t xml:space="preserve"> JSX not all lowercase like HTML</w:t>
+      </w:r>
+    </w:p>
+    <w:p>
+      <w:pPr>
+        <w:pStyle w:val="Heading4"/>
+      </w:pPr>
+      <w:r>
+        <w:t xml:space="preserve">Conditionals: If statements that don’t work (can’t use an </w:t>
+      </w:r>
+      <w:proofErr w:type="gramStart"/>
+      <w:r>
+        <w:t>‘ if</w:t>
+      </w:r>
+      <w:proofErr w:type="gramEnd"/>
+      <w:r>
+        <w:t xml:space="preserve"> ’ in JSX)</w:t>
+      </w:r>
+    </w:p>
+    <w:p>
+      <w:pPr>
+        <w:pStyle w:val="Heading5"/>
+      </w:pPr>
+      <w:r>
+        <w:t xml:space="preserve">Explained </w:t>
+      </w:r>
+      <w:hyperlink r:id="rId12" w:history="1">
+        <w:r>
+          <w:rPr>
+            <w:rStyle w:val="Hyperlink"/>
+          </w:rPr>
+          <w:t>here</w:t>
+        </w:r>
+      </w:hyperlink>
+    </w:p>
+    <w:p>
+      <w:pPr>
+        <w:pStyle w:val="Heading5"/>
+      </w:pPr>
+      <w:r>
+        <w:t>Common to keep the if else outside of JSX tags</w:t>
+      </w:r>
+      <w:r>
+        <w:t>, not injected between</w:t>
+      </w:r>
+    </w:p>
+    <w:p>
+      <w:pPr>
+        <w:pStyle w:val="Heading5"/>
+      </w:pPr>
+      <w:r>
+        <w:t xml:space="preserve">Ternary Operator – more compact way to write conditionals </w:t>
+      </w:r>
+    </w:p>
+    <w:p>
+      <w:pPr>
+        <w:pStyle w:val="Heading6"/>
+      </w:pPr>
+      <w:hyperlink r:id="rId13" w:history="1">
+        <w:r>
+          <w:rPr>
+            <w:rStyle w:val="Hyperlink"/>
+          </w:rPr>
+          <w:t>Explanation</w:t>
+        </w:r>
+      </w:hyperlink>
+      <w:r>
+        <w:t xml:space="preserve">: </w:t>
+      </w:r>
+      <w:proofErr w:type="gramStart"/>
+      <w:r>
+        <w:t>x ?</w:t>
+      </w:r>
+      <w:proofErr w:type="gramEnd"/>
+      <w:r>
+        <w:t xml:space="preserve"> y : z  (if x truth return y, if x false return z)</w:t>
+      </w:r>
+    </w:p>
+    <w:p>
+      <w:pPr>
+        <w:pStyle w:val="Heading5"/>
+      </w:pPr>
+      <w:r>
+        <w:t>&amp;&amp;</w:t>
+      </w:r>
+      <w:r>
+        <w:t xml:space="preserve"> operator</w:t>
+      </w:r>
+      <w:r>
+        <w:t xml:space="preserve"> </w:t>
+      </w:r>
+    </w:p>
+    <w:p>
+      <w:pPr>
+        <w:pStyle w:val="Heading6"/>
+      </w:pPr>
+      <w:r>
+        <w:t>Works best in conditionals that will sometimes do an action but other times do nothing at all</w:t>
+      </w:r>
+    </w:p>
+    <w:p>
+      <w:pPr>
+        <w:pStyle w:val="Heading5"/>
+      </w:pPr>
+      <w:proofErr w:type="gramStart"/>
+      <w:r>
+        <w:t>.map</w:t>
+      </w:r>
+      <w:proofErr w:type="gramEnd"/>
+      <w:r>
+        <w:t>()</w:t>
+      </w:r>
+    </w:p>
+    <w:p>
+      <w:pPr>
+        <w:pStyle w:val="Heading6"/>
+      </w:pPr>
+      <w:r>
+        <w:t>Is best bet for creating lists in JSX</w:t>
+      </w:r>
+      <w:r>
+        <w:t xml:space="preserve"> for example: </w:t>
+      </w:r>
+    </w:p>
+    <w:p>
+      <w:pPr>
+        <w:pStyle w:val="Heading7"/>
+      </w:pPr>
+      <w:r>
+        <w:t xml:space="preserve">const </w:t>
+      </w:r>
+      <w:r>
+        <w:t>arrays = [‘thing1’, ‘thing2’, ‘thing3’]</w:t>
+      </w:r>
+      <w:r>
+        <w:t>;</w:t>
+      </w:r>
+    </w:p>
+    <w:p>
+      <w:pPr>
+        <w:pStyle w:val="Heading7"/>
+        <w:numPr>
+          <w:ilvl w:val="0"/>
+          <w:numId w:val="0"/>
+        </w:numPr>
+        <w:ind w:left="2160"/>
+      </w:pPr>
+      <w:r>
+        <w:t xml:space="preserve">      </w:t>
+      </w:r>
+      <w:r>
+        <w:t xml:space="preserve"> const </w:t>
+      </w:r>
+      <w:proofErr w:type="spellStart"/>
+      <w:r>
+        <w:t>listArray</w:t>
+      </w:r>
+      <w:proofErr w:type="spellEnd"/>
+      <w:r>
+        <w:t xml:space="preserve"> = </w:t>
+      </w:r>
+      <w:proofErr w:type="spellStart"/>
+      <w:proofErr w:type="gramStart"/>
+      <w:r>
+        <w:t>a</w:t>
+      </w:r>
+      <w:r>
+        <w:t>rrays.map</w:t>
+      </w:r>
+      <w:proofErr w:type="spellEnd"/>
+      <w:r>
+        <w:t>(</w:t>
+      </w:r>
+      <w:r>
+        <w:t xml:space="preserve"> </w:t>
+      </w:r>
+      <w:proofErr w:type="spellStart"/>
+      <w:r>
+        <w:t>arrayItem</w:t>
+      </w:r>
+      <w:proofErr w:type="spellEnd"/>
+      <w:proofErr w:type="gramEnd"/>
+      <w:r>
+        <w:t xml:space="preserve"> =&gt; </w:t>
+      </w:r>
+    </w:p>
+    <w:p>
+      <w:pPr>
+        <w:pStyle w:val="Heading7"/>
+        <w:numPr>
+          <w:ilvl w:val="0"/>
+          <w:numId w:val="0"/>
+        </w:numPr>
+        <w:ind w:left="2520"/>
+      </w:pPr>
+      <w:r>
+        <w:t xml:space="preserve">        </w:t>
+      </w:r>
+      <w:r>
+        <w:t>&lt;li&gt;{</w:t>
+      </w:r>
+      <w:proofErr w:type="spellStart"/>
+      <w:r>
+        <w:t>arrayItem</w:t>
+      </w:r>
+      <w:proofErr w:type="spellEnd"/>
+      <w:r>
+        <w:t>} &lt;/li&gt;);</w:t>
+      </w:r>
+    </w:p>
+    <w:p>
+      <w:pPr>
+        <w:pStyle w:val="Heading7"/>
+        <w:numPr>
+          <w:ilvl w:val="0"/>
+          <w:numId w:val="0"/>
+        </w:numPr>
+        <w:ind w:left="2520"/>
+      </w:pPr>
+      <w:proofErr w:type="spellStart"/>
+      <w:r>
+        <w:t>ReactDom.render</w:t>
+      </w:r>
+      <w:proofErr w:type="spellEnd"/>
+      <w:r>
+        <w:t>(&lt;</w:t>
+      </w:r>
+      <w:proofErr w:type="spellStart"/>
+      <w:r>
+        <w:t>ul</w:t>
+      </w:r>
+      <w:proofErr w:type="spellEnd"/>
+      <w:r>
+        <w:t>&gt;{</w:t>
+      </w:r>
+      <w:proofErr w:type="spellStart"/>
+      <w:r>
+        <w:t>listArray</w:t>
+      </w:r>
+      <w:proofErr w:type="spellEnd"/>
+      <w:r>
+        <w:t>}&lt;/</w:t>
+      </w:r>
+      <w:proofErr w:type="spellStart"/>
+      <w:r>
+        <w:t>ul</w:t>
+      </w:r>
+      <w:proofErr w:type="spellEnd"/>
+      <w:r>
+        <w:t xml:space="preserve">&gt;, </w:t>
+      </w:r>
+      <w:proofErr w:type="spellStart"/>
+      <w:r>
+        <w:t>document.get</w:t>
+      </w:r>
+      <w:proofErr w:type="spellEnd"/>
+      <w:r>
+        <w:t xml:space="preserve"> </w:t>
+      </w:r>
+      <w:proofErr w:type="gramStart"/>
+      <w:r>
+        <w:t>… )</w:t>
+      </w:r>
+      <w:proofErr w:type="gramEnd"/>
+      <w:r>
+        <w:t>;</w:t>
+      </w:r>
+    </w:p>
+    <w:p>
+      <w:pPr>
+        <w:pStyle w:val="Heading5"/>
+      </w:pPr>
+      <w:r>
+        <w:t>Keys – JSX attribute and the value should be unique (like and id)</w:t>
+      </w:r>
+    </w:p>
+    <w:p>
+      <w:pPr>
+        <w:pStyle w:val="Heading6"/>
+      </w:pPr>
+      <w:r>
+        <w:t>React uses them internally (don’t see it) to track lists</w:t>
+      </w:r>
+    </w:p>
+    <w:p>
+      <w:pPr>
+        <w:pStyle w:val="Heading6"/>
+      </w:pPr>
+      <w:r>
+        <w:t>React might scramble lists if you don’t use keys correctly</w:t>
+      </w:r>
     </w:p>
     <w:p>
       <w:pPr>
@@ -770,11 +1152,183 @@
           <w:ilvl w:val="0"/>
           <w:numId w:val="0"/>
         </w:numPr>
-        <w:ind w:left="1800"/>
-      </w:pPr>
+        <w:ind w:left="2160"/>
+      </w:pPr>
+    </w:p>
+    <w:p>
+      <w:pPr>
+        <w:pStyle w:val="Heading6"/>
+      </w:pPr>
+      <w:r>
+        <w:lastRenderedPageBreak/>
+        <w:t xml:space="preserve">Needs keys if either of the following is true: </w:t>
+      </w:r>
+    </w:p>
+    <w:p>
+      <w:pPr>
+        <w:pStyle w:val="Heading7"/>
+      </w:pPr>
+      <w:r>
+        <w:t xml:space="preserve">The list-items have ‘memory’ from one render to the next </w:t>
+      </w:r>
+    </w:p>
+    <w:p>
+      <w:pPr>
+        <w:pStyle w:val="Heading8"/>
+      </w:pPr>
+      <w:r>
+        <w:t xml:space="preserve">i.e.  was something checked off a list? </w:t>
+      </w:r>
+    </w:p>
+    <w:p>
+      <w:pPr>
+        <w:pStyle w:val="Heading7"/>
+      </w:pPr>
+      <w:r>
+        <w:t>A list’s order might be shuffled</w:t>
+      </w:r>
+    </w:p>
+    <w:p>
+      <w:pPr>
+        <w:pStyle w:val="Heading8"/>
+      </w:pPr>
+      <w:r>
+        <w:t>i.e. maybe a lists search results</w:t>
+      </w:r>
+    </w:p>
+    <w:p>
+      <w:pPr>
+        <w:pStyle w:val="Heading7"/>
+      </w:pPr>
+      <w:r>
+        <w:t>Otherwise you don’t have to use keys (but doesn’t hurt if you do)</w:t>
+      </w:r>
+    </w:p>
+    <w:p>
+      <w:pPr>
+        <w:pStyle w:val="Heading3"/>
+      </w:pPr>
+      <w:hyperlink r:id="rId14" w:anchor="react.createelement" w:history="1">
+        <w:r>
+          <w:rPr>
+            <w:rStyle w:val="Hyperlink"/>
+          </w:rPr>
+          <w:t>React.createElement</w:t>
+        </w:r>
+      </w:hyperlink>
+    </w:p>
+    <w:p>
+      <w:pPr>
+        <w:pStyle w:val="Heading4"/>
+      </w:pPr>
+      <w:r>
+        <w:t xml:space="preserve">You can write React code without using JSX (majority of programmers do use JSX, but don’t have to) </w:t>
+      </w:r>
+    </w:p>
+    <w:p>
+      <w:pPr>
+        <w:pStyle w:val="Heading5"/>
+      </w:pPr>
+      <w:r>
+        <w:t>Example in JSX</w:t>
+      </w:r>
+    </w:p>
+    <w:p>
+      <w:pPr>
+        <w:pStyle w:val="Heading6"/>
+      </w:pPr>
+      <w:r>
+        <w:t>const title = &lt;h1&gt;Hello World&lt;/h1&gt;</w:t>
+      </w:r>
+    </w:p>
+    <w:p>
+      <w:pPr>
+        <w:pStyle w:val="Heading5"/>
+      </w:pPr>
+      <w:r>
+        <w:t>Example of React without JSX</w:t>
+      </w:r>
+    </w:p>
+    <w:p>
+      <w:pPr>
+        <w:pStyle w:val="Heading6"/>
+      </w:pPr>
+      <w:r>
+        <w:t>Const title = React.createElement(</w:t>
+      </w:r>
+    </w:p>
+    <w:p>
+      <w:pPr>
+        <w:pStyle w:val="Heading6"/>
+        <w:numPr>
+          <w:ilvl w:val="0"/>
+          <w:numId w:val="0"/>
+        </w:numPr>
+        <w:ind w:left="2160"/>
+      </w:pPr>
+      <w:r>
+        <w:t xml:space="preserve">   “h1”,</w:t>
+      </w:r>
+    </w:p>
+    <w:p>
+      <w:pPr>
+        <w:pStyle w:val="Heading6"/>
+        <w:numPr>
+          <w:ilvl w:val="0"/>
+          <w:numId w:val="0"/>
+        </w:numPr>
+        <w:ind w:left="2160"/>
+      </w:pPr>
+      <w:r>
+        <w:t xml:space="preserve">    null,</w:t>
+      </w:r>
+    </w:p>
+    <w:p>
+      <w:pPr>
+        <w:pStyle w:val="Heading6"/>
+        <w:numPr>
+          <w:ilvl w:val="0"/>
+          <w:numId w:val="0"/>
+        </w:numPr>
+        <w:ind w:left="2160"/>
+      </w:pPr>
+      <w:r>
+        <w:t xml:space="preserve">    “Hello World”</w:t>
+      </w:r>
+    </w:p>
+    <w:p>
+      <w:pPr>
+        <w:pStyle w:val="Heading6"/>
+        <w:numPr>
+          <w:ilvl w:val="0"/>
+          <w:numId w:val="0"/>
+        </w:numPr>
+        <w:ind w:left="2160"/>
+      </w:pPr>
+      <w:r>
+        <w:t>);</w:t>
+      </w:r>
+    </w:p>
+    <w:p>
+      <w:pPr>
+        <w:pStyle w:val="Heading5"/>
+      </w:pPr>
+      <w:r>
+        <w:t>When a JSX element is compiled the compiler transforms the JSX into the method above</w:t>
+      </w:r>
+    </w:p>
+    <w:p>
+      <w:pPr>
+        <w:pStyle w:val="Heading1"/>
+      </w:pPr>
+      <w:r>
+        <w:t>React Components</w:t>
+      </w:r>
+      <w:bookmarkStart w:id="0" w:name="_GoBack"/>
+      <w:bookmarkEnd w:id="0"/>
     </w:p>
     <w:sectPr>
-      <w:footerReference w:type="default" r:id="rId11"/>
+      <w:footerReference w:type="default" r:id="rId15"/>
       <w:pgSz w:w="12240" w:h="15840"/>
       <w:pgMar w:top="1440" w:right="1800" w:bottom="1080" w:left="1800" w:header="720" w:footer="720" w:gutter="0"/>
       <w:cols w:space="720"/>
@@ -875,7 +1429,7 @@
   <w:abstractNum w:abstractNumId="0" w15:restartNumberingAfterBreak="0">
     <w:nsid w:val="48FB0E3A"/>
     <w:multiLevelType w:val="multilevel"/>
-    <w:tmpl w:val="D6E81BDE"/>
+    <w:tmpl w:val="42BA447C"/>
     <w:lvl w:ilvl="0">
       <w:start w:val="1"/>
       <w:numFmt w:val="decimal"/>
@@ -904,7 +1458,7 @@
     </w:lvl>
     <w:lvl w:ilvl="2">
       <w:start w:val="1"/>
-      <w:numFmt w:val="lowerRoman"/>
+      <w:numFmt w:val="upperLetter"/>
       <w:pStyle w:val="Heading3"/>
       <w:lvlText w:val="%3."/>
       <w:lvlJc w:val="right"/>
@@ -912,7 +1466,7 @@
         <w:ind w:left="1080" w:hanging="360"/>
       </w:pPr>
       <w:rPr>
-        <w:rFonts w:hint="default"/>
+        <w:rFonts w:asciiTheme="majorHAnsi" w:eastAsiaTheme="majorEastAsia" w:hAnsiTheme="majorHAnsi" w:cstheme="majorBidi"/>
       </w:rPr>
     </w:lvl>
     <w:lvl w:ilvl="3">
@@ -1554,7 +2108,6 @@
     <w:basedOn w:val="Normal"/>
     <w:link w:val="Heading8Char"/>
     <w:uiPriority w:val="9"/>
-    <w:semiHidden/>
     <w:unhideWhenUsed/>
     <w:qFormat/>
     <w:pPr>
@@ -1708,7 +2261,6 @@
     <w:basedOn w:val="DefaultParagraphFont"/>
     <w:link w:val="Heading8"/>
     <w:uiPriority w:val="9"/>
-    <w:semiHidden/>
     <w:rPr>
       <w:rFonts w:asciiTheme="majorHAnsi" w:eastAsiaTheme="majorEastAsia" w:hAnsiTheme="majorHAnsi" w:cstheme="majorBidi"/>
       <w:i/>
@@ -2335,7 +2887,7 @@
 </file>
 
 <file path=customXml/itemProps1.xml><?xml version="1.0" encoding="utf-8"?>
-<ds:datastoreItem xmlns:ds="http://schemas.openxmlformats.org/officeDocument/2006/customXml" ds:itemID="{7D45B2AB-FF47-D642-B7F7-4E8DCFBB7473}">
+<ds:datastoreItem xmlns:ds="http://schemas.openxmlformats.org/officeDocument/2006/customXml" ds:itemID="{0E7470DC-4E9C-D344-B69F-08B7417CE992}">
   <ds:schemaRefs>
     <ds:schemaRef ds:uri="http://schemas.openxmlformats.org/officeDocument/2006/bibliography"/>
   </ds:schemaRefs>

</xml_diff>

<commit_message>
update react notes on components
</commit_message>
<xml_diff>
--- a/download-edit/ReactJS.docx
+++ b/download-edit/ReactJS.docx
@@ -203,15 +203,7 @@
         <w:pStyle w:val="Heading4"/>
       </w:pPr>
       <w:r>
-        <w:t>Example: &lt;h1&gt;Hello World&lt;/h1&gt;   looks like HTML, but in a .</w:t>
-      </w:r>
-      <w:proofErr w:type="spellStart"/>
-      <w:r>
-        <w:t>js</w:t>
-      </w:r>
-      <w:proofErr w:type="spellEnd"/>
-      <w:r>
-        <w:t xml:space="preserve"> file</w:t>
+        <w:t>Example: &lt;h1&gt;Hello World&lt;/h1&gt;   looks like HTML, but in a .js file</w:t>
       </w:r>
     </w:p>
     <w:p>
@@ -253,58 +245,16 @@
       <w:pPr>
         <w:pStyle w:val="Heading6"/>
       </w:pPr>
-      <w:proofErr w:type="spellStart"/>
-      <w:r>
-        <w:t>const</w:t>
-      </w:r>
-      <w:proofErr w:type="spellEnd"/>
-      <w:r>
-        <w:t xml:space="preserve"> </w:t>
-      </w:r>
-      <w:proofErr w:type="spellStart"/>
-      <w:r>
-        <w:t>navBar</w:t>
-      </w:r>
-      <w:proofErr w:type="spellEnd"/>
-      <w:r>
-        <w:t xml:space="preserve"> = &lt;</w:t>
-      </w:r>
-      <w:proofErr w:type="spellStart"/>
-      <w:r>
-        <w:t>nav</w:t>
-      </w:r>
-      <w:proofErr w:type="spellEnd"/>
-      <w:r>
-        <w:t>&gt;thing goes here&lt;/nav&gt;;</w:t>
+      <w:r>
+        <w:t>const navBar = &lt;nav&gt;thing goes here&lt;/nav&gt;;</w:t>
       </w:r>
     </w:p>
     <w:p>
       <w:pPr>
         <w:pStyle w:val="Heading6"/>
       </w:pPr>
-      <w:proofErr w:type="spellStart"/>
-      <w:r>
-        <w:t>const</w:t>
-      </w:r>
-      <w:proofErr w:type="spellEnd"/>
-      <w:r>
-        <w:t xml:space="preserve"> </w:t>
-      </w:r>
-      <w:proofErr w:type="spellStart"/>
-      <w:r>
-        <w:t>myTeam</w:t>
-      </w:r>
-      <w:proofErr w:type="spellEnd"/>
-      <w:r>
-        <w:t xml:space="preserve"> = </w:t>
-      </w:r>
-      <w:proofErr w:type="gramStart"/>
-      <w:r>
-        <w:t>{ center</w:t>
-      </w:r>
-      <w:proofErr w:type="gramEnd"/>
-      <w:r>
-        <w:t>: &lt;li&gt;Tim&lt;/li&gt;, pointGuard: &lt;li&gt;Jim&lt;/li&gt;, … };</w:t>
+      <w:r>
+        <w:t>const myTeam = { center: &lt;li&gt;Tim&lt;/li&gt;, pointGuard: &lt;li&gt;Jim&lt;/li&gt;, … };</w:t>
       </w:r>
     </w:p>
     <w:p>
@@ -335,29 +285,8 @@
       <w:pPr>
         <w:pStyle w:val="Heading5"/>
       </w:pPr>
-      <w:proofErr w:type="spellStart"/>
-      <w:r>
-        <w:t>const</w:t>
-      </w:r>
-      <w:proofErr w:type="spellEnd"/>
-      <w:r>
-        <w:t xml:space="preserve"> </w:t>
-      </w:r>
-      <w:proofErr w:type="spellStart"/>
-      <w:r>
-        <w:t>navBar</w:t>
-      </w:r>
-      <w:proofErr w:type="spellEnd"/>
-      <w:r>
-        <w:t xml:space="preserve"> = &lt;</w:t>
-      </w:r>
-      <w:proofErr w:type="spellStart"/>
-      <w:r>
-        <w:t>nav</w:t>
-      </w:r>
-      <w:proofErr w:type="spellEnd"/>
-      <w:r>
-        <w:t xml:space="preserve"> id=”nav-bar”&gt;thing goes here&lt;/nav&gt;;</w:t>
+      <w:r>
+        <w:t>const navBar = &lt;nav id=”nav-bar”&gt;thing goes here&lt;/nav&gt;;</w:t>
       </w:r>
     </w:p>
     <w:p>
@@ -399,22 +328,9 @@
       <w:pPr>
         <w:pStyle w:val="Heading5"/>
       </w:pPr>
-      <w:proofErr w:type="spellStart"/>
       <w:r>
         <w:lastRenderedPageBreak/>
-        <w:t>const</w:t>
-      </w:r>
-      <w:proofErr w:type="spellEnd"/>
-      <w:r>
-        <w:t xml:space="preserve"> </w:t>
-      </w:r>
-      <w:proofErr w:type="spellStart"/>
-      <w:r>
-        <w:t>nestedExample</w:t>
-      </w:r>
-      <w:proofErr w:type="spellEnd"/>
-      <w:r>
-        <w:t xml:space="preserve"> = (</w:t>
+        <w:t>const nestedExample = (</w:t>
       </w:r>
     </w:p>
     <w:p>
@@ -433,18 +349,10 @@
         <w:tab/>
       </w:r>
       <w:r>
-        <w:t xml:space="preserve"> &lt;a href</w:t>
-      </w:r>
-      <w:proofErr w:type="gramStart"/>
-      <w:r>
-        <w:t>=</w:t>
-      </w:r>
-      <w:r>
-        <w:t>“</w:t>
-      </w:r>
-      <w:proofErr w:type="gramEnd"/>
-      <w:r>
-        <w:t>l</w:t>
+        <w:t xml:space="preserve"> &lt;a href=</w:t>
+      </w:r>
+      <w:r>
+        <w:t>“l</w:t>
       </w:r>
       <w:r>
         <w:t>ink here”&gt;</w:t>
@@ -554,11 +462,9 @@
       <w:pPr>
         <w:pStyle w:val="Heading4"/>
       </w:pPr>
-      <w:proofErr w:type="spellStart"/>
       <w:r>
         <w:t>ReactDom</w:t>
       </w:r>
-      <w:proofErr w:type="spellEnd"/>
     </w:p>
     <w:p>
       <w:pPr>
@@ -580,13 +486,8 @@
       <w:pPr>
         <w:pStyle w:val="Heading4"/>
       </w:pPr>
-      <w:proofErr w:type="spellStart"/>
-      <w:r>
-        <w:t>ReactDOM.render</w:t>
-      </w:r>
-      <w:proofErr w:type="spellEnd"/>
-      <w:r>
-        <w:t>()</w:t>
+      <w:r>
+        <w:t>ReactDOM.render()</w:t>
       </w:r>
     </w:p>
     <w:p>
@@ -713,15 +614,7 @@
         <w:pStyle w:val="Heading6"/>
       </w:pPr>
       <w:r>
-        <w:t xml:space="preserve">Example: </w:t>
-      </w:r>
-      <w:proofErr w:type="spellStart"/>
-      <w:r>
-        <w:t>document.getElementById</w:t>
-      </w:r>
-      <w:proofErr w:type="spellEnd"/>
-      <w:r>
-        <w:t>(‘app’)</w:t>
+        <w:t>Example: document.getElementById(‘app’)</w:t>
       </w:r>
     </w:p>
     <w:p>
@@ -756,13 +649,8 @@
         <w:pStyle w:val="Heading4"/>
       </w:pPr>
       <w:r>
-        <w:t xml:space="preserve">class vs </w:t>
-      </w:r>
-      <w:proofErr w:type="spellStart"/>
-      <w:r>
-        <w:t>className</w:t>
-      </w:r>
-      <w:proofErr w:type="spellEnd"/>
+        <w:t>class vs className</w:t>
+      </w:r>
     </w:p>
     <w:p>
       <w:pPr>
@@ -770,15 +658,7 @@
       </w:pPr>
       <w:r>
         <w:lastRenderedPageBreak/>
-        <w:t xml:space="preserve">class in HTML is </w:t>
-      </w:r>
-      <w:proofErr w:type="spellStart"/>
-      <w:r>
-        <w:t>className</w:t>
-      </w:r>
-      <w:proofErr w:type="spellEnd"/>
-      <w:r>
-        <w:t xml:space="preserve"> in JSX because class is a reserved word in JS which JSX get translated you can’t use class</w:t>
+        <w:t>class in HTML is className in JSX because class is a reserved word in JS which JSX get translated you can’t use class</w:t>
       </w:r>
     </w:p>
     <w:p>
@@ -786,15 +666,7 @@
         <w:pStyle w:val="Heading6"/>
       </w:pPr>
       <w:r>
-        <w:t xml:space="preserve">JSX </w:t>
-      </w:r>
-      <w:proofErr w:type="spellStart"/>
-      <w:r>
-        <w:t>className</w:t>
-      </w:r>
-      <w:proofErr w:type="spellEnd"/>
-      <w:r>
-        <w:t xml:space="preserve"> attribute automatically render as class attributes</w:t>
+        <w:t>JSX className attribute automatically render as class attributes</w:t>
       </w:r>
     </w:p>
     <w:p>
@@ -818,31 +690,7 @@
         <w:pStyle w:val="Heading6"/>
       </w:pPr>
       <w:r>
-        <w:t>&lt;</w:t>
-      </w:r>
-      <w:proofErr w:type="spellStart"/>
-      <w:r>
-        <w:t>br</w:t>
-      </w:r>
-      <w:proofErr w:type="spellEnd"/>
-      <w:r>
-        <w:t xml:space="preserve"> /&gt; is JSX is ok but &lt;</w:t>
-      </w:r>
-      <w:proofErr w:type="spellStart"/>
-      <w:r>
-        <w:t>br</w:t>
-      </w:r>
-      <w:proofErr w:type="spellEnd"/>
-      <w:r>
-        <w:t xml:space="preserve">&gt; is not (even </w:t>
-      </w:r>
-      <w:proofErr w:type="spellStart"/>
-      <w:r>
-        <w:t>tho</w:t>
-      </w:r>
-      <w:proofErr w:type="spellEnd"/>
-      <w:r>
-        <w:t xml:space="preserve"> both ok in HTML)</w:t>
+        <w:t>&lt;br /&gt; is JSX is ok but &lt;br&gt; is not (even tho both ok in HTML)</w:t>
       </w:r>
     </w:p>
     <w:p>
@@ -858,15 +706,7 @@
         <w:pStyle w:val="Heading4"/>
       </w:pPr>
       <w:r>
-        <w:t xml:space="preserve">Wrap in </w:t>
-      </w:r>
-      <w:proofErr w:type="gramStart"/>
-      <w:r>
-        <w:t>{ }</w:t>
-      </w:r>
-      <w:proofErr w:type="gramEnd"/>
-      <w:r>
-        <w:t xml:space="preserve"> for JSX code to be read as JavaScript</w:t>
+        <w:t>Wrap in { } for JSX code to be read as JavaScript</w:t>
       </w:r>
     </w:p>
     <w:p>
@@ -874,15 +714,7 @@
         <w:pStyle w:val="Heading5"/>
       </w:pPr>
       <w:r>
-        <w:t>Example: &lt;h1</w:t>
-      </w:r>
-      <w:proofErr w:type="gramStart"/>
-      <w:r>
-        <w:t>&gt;{</w:t>
-      </w:r>
-      <w:proofErr w:type="gramEnd"/>
-      <w:r>
-        <w:t>2 + 3}&lt;/h1&gt; will show 5 but without the { } it will literally show 2 + 3</w:t>
+        <w:t>Example: &lt;h1&gt;{2 + 3}&lt;/h1&gt; will show 5 but without the { } it will literally show 2 + 3</w:t>
       </w:r>
     </w:p>
     <w:p>
@@ -945,15 +777,7 @@
         <w:pStyle w:val="Heading5"/>
       </w:pPr>
       <w:r>
-        <w:t xml:space="preserve">Written in </w:t>
-      </w:r>
-      <w:proofErr w:type="spellStart"/>
-      <w:r>
-        <w:t>camelCase</w:t>
-      </w:r>
-      <w:proofErr w:type="spellEnd"/>
-      <w:r>
-        <w:t xml:space="preserve"> for</w:t>
+        <w:t>Written in camelCase for</w:t>
       </w:r>
       <w:r>
         <w:t xml:space="preserve"> JSX not all lowercase like HTML</w:t>
@@ -964,15 +788,7 @@
         <w:pStyle w:val="Heading4"/>
       </w:pPr>
       <w:r>
-        <w:t xml:space="preserve">Conditionals: If statements that don’t work (can’t use an </w:t>
-      </w:r>
-      <w:proofErr w:type="gramStart"/>
-      <w:r>
-        <w:t>‘ if</w:t>
-      </w:r>
-      <w:proofErr w:type="gramEnd"/>
-      <w:r>
-        <w:t xml:space="preserve"> ’ in JSX)</w:t>
+        <w:t>Conditionals: If statements that don’t work (can’t use an ‘ if ’ in JSX)</w:t>
       </w:r>
     </w:p>
     <w:p>
@@ -1023,15 +839,7 @@
         </w:r>
       </w:hyperlink>
       <w:r>
-        <w:t xml:space="preserve">: </w:t>
-      </w:r>
-      <w:proofErr w:type="gramStart"/>
-      <w:r>
-        <w:t>x ?</w:t>
-      </w:r>
-      <w:proofErr w:type="gramEnd"/>
-      <w:r>
-        <w:t xml:space="preserve"> y : z  (if x truth return y, if x false return z)</w:t>
+        <w:t>: x ? y : z  (if x truth return y, if x false return z)</w:t>
       </w:r>
     </w:p>
     <w:p>
@@ -1060,13 +868,8 @@
       <w:pPr>
         <w:pStyle w:val="Heading5"/>
       </w:pPr>
-      <w:proofErr w:type="gramStart"/>
-      <w:r>
-        <w:t>.map</w:t>
-      </w:r>
-      <w:proofErr w:type="gramEnd"/>
-      <w:r>
-        <w:t>()</w:t>
+      <w:r>
+        <w:t>.map()</w:t>
       </w:r>
     </w:p>
     <w:p>
@@ -1104,41 +907,7 @@
         <w:t xml:space="preserve">      </w:t>
       </w:r>
       <w:r>
-        <w:t xml:space="preserve"> </w:t>
-      </w:r>
-      <w:proofErr w:type="spellStart"/>
-      <w:r>
-        <w:t>const</w:t>
-      </w:r>
-      <w:proofErr w:type="spellEnd"/>
-      <w:r>
-        <w:t xml:space="preserve"> </w:t>
-      </w:r>
-      <w:proofErr w:type="spellStart"/>
-      <w:r>
-        <w:t>listArray</w:t>
-      </w:r>
-      <w:proofErr w:type="spellEnd"/>
-      <w:r>
-        <w:t xml:space="preserve"> = </w:t>
-      </w:r>
-      <w:proofErr w:type="spellStart"/>
-      <w:proofErr w:type="gramStart"/>
-      <w:r>
-        <w:t>arrays.map</w:t>
-      </w:r>
-      <w:proofErr w:type="spellEnd"/>
-      <w:r>
-        <w:t xml:space="preserve">( </w:t>
-      </w:r>
-      <w:proofErr w:type="spellStart"/>
-      <w:r>
-        <w:t>arrayItem</w:t>
-      </w:r>
-      <w:proofErr w:type="spellEnd"/>
-      <w:proofErr w:type="gramEnd"/>
-      <w:r>
-        <w:t xml:space="preserve"> =&gt; </w:t>
+        <w:t xml:space="preserve"> const listArray = arrays.map( arrayItem =&gt; </w:t>
       </w:r>
     </w:p>
     <w:p>
@@ -1154,15 +923,7 @@
         <w:t xml:space="preserve">        </w:t>
       </w:r>
       <w:r>
-        <w:t>&lt;li&gt;{</w:t>
-      </w:r>
-      <w:proofErr w:type="spellStart"/>
-      <w:r>
-        <w:t>arrayItem</w:t>
-      </w:r>
-      <w:proofErr w:type="spellEnd"/>
-      <w:r>
-        <w:t>} &lt;/li&gt;);</w:t>
+        <w:t>&lt;li&gt;{arrayItem} &lt;/li&gt;);</w:t>
       </w:r>
     </w:p>
     <w:p>
@@ -1174,53 +935,8 @@
         </w:numPr>
         <w:ind w:left="2520"/>
       </w:pPr>
-      <w:proofErr w:type="spellStart"/>
-      <w:r>
-        <w:t>ReactDom.render</w:t>
-      </w:r>
-      <w:proofErr w:type="spellEnd"/>
-      <w:r>
-        <w:t>(&lt;</w:t>
-      </w:r>
-      <w:proofErr w:type="spellStart"/>
-      <w:r>
-        <w:t>ul</w:t>
-      </w:r>
-      <w:proofErr w:type="spellEnd"/>
-      <w:r>
-        <w:t>&gt;{</w:t>
-      </w:r>
-      <w:proofErr w:type="spellStart"/>
-      <w:r>
-        <w:t>listArray</w:t>
-      </w:r>
-      <w:proofErr w:type="spellEnd"/>
-      <w:r>
-        <w:t>}&lt;/</w:t>
-      </w:r>
-      <w:proofErr w:type="spellStart"/>
-      <w:r>
-        <w:t>ul</w:t>
-      </w:r>
-      <w:proofErr w:type="spellEnd"/>
-      <w:r>
-        <w:t xml:space="preserve">&gt;, </w:t>
-      </w:r>
-      <w:proofErr w:type="spellStart"/>
-      <w:r>
-        <w:t>document.get</w:t>
-      </w:r>
-      <w:proofErr w:type="spellEnd"/>
-      <w:r>
-        <w:t xml:space="preserve"> </w:t>
-      </w:r>
-      <w:proofErr w:type="gramStart"/>
-      <w:r>
-        <w:t>… )</w:t>
-      </w:r>
-      <w:proofErr w:type="gramEnd"/>
-      <w:r>
-        <w:t>;</w:t>
+      <w:r>
+        <w:t>ReactDom.render(&lt;ul&gt;{listArray}&lt;/ul&gt;, document.get … );</w:t>
       </w:r>
     </w:p>
     <w:p>
@@ -1640,27 +1356,7 @@
           <w:bdr w:val="none" w:sz="0" w:space="0" w:color="auto" w:frame="1"/>
           <w:shd w:val="clear" w:color="auto" w:fill="FFFFFF"/>
         </w:rPr>
-        <w:t>/</w:t>
-      </w:r>
-      <w:r>
-        <w:rPr>
-          <w:rStyle w:val="m5168182989902967634cm-comment"/>
-          <w:rFonts w:cs="Calibri"/>
-          <w:color w:val="747474" w:themeColor="background2" w:themeShade="80"/>
-          <w:bdr w:val="none" w:sz="0" w:space="0" w:color="auto" w:frame="1"/>
-          <w:shd w:val="clear" w:color="auto" w:fill="FFFFFF"/>
-        </w:rPr>
-        <w:t xml:space="preserve">/ evaluate this variable and get a particular, imported JavaScript </w:t>
-      </w:r>
-      <w:r>
-        <w:rPr>
-          <w:rStyle w:val="m5168182989902967634cm-comment"/>
-          <w:rFonts w:cs="Calibri"/>
-          <w:color w:val="747474" w:themeColor="background2" w:themeShade="80"/>
-          <w:bdr w:val="none" w:sz="0" w:space="0" w:color="auto" w:frame="1"/>
-          <w:shd w:val="clear" w:color="auto" w:fill="FFFFFF"/>
-        </w:rPr>
-        <w:t>object:</w:t>
+        <w:t>// evaluate this variable and get a particular, imported JavaScript object:</w:t>
       </w:r>
       <w:r>
         <w:rPr>
@@ -2044,63 +1740,26 @@
         </w:rPr>
         <w:t xml:space="preserve"> info on classes: </w:t>
       </w:r>
+      <w:hyperlink r:id="rId16" w:history="1">
+        <w:r>
+          <w:rPr>
+            <w:rStyle w:val="Hyperlink"/>
+            <w:i w:val="0"/>
+            <w:bdr w:val="none" w:sz="0" w:space="0" w:color="auto" w:frame="1"/>
+            <w:shd w:val="clear" w:color="auto" w:fill="FFFFFF"/>
+          </w:rPr>
+          <w:t>1</w:t>
+        </w:r>
+      </w:hyperlink>
       <w:r>
         <w:rPr>
           <w:i w:val="0"/>
           <w:bdr w:val="none" w:sz="0" w:space="0" w:color="auto" w:frame="1"/>
           <w:shd w:val="clear" w:color="auto" w:fill="FFFFFF"/>
         </w:rPr>
-        <w:fldChar w:fldCharType="begin"/>
-      </w:r>
-      <w:r>
-        <w:rPr>
-          <w:i w:val="0"/>
-          <w:bdr w:val="none" w:sz="0" w:space="0" w:color="auto" w:frame="1"/>
-          <w:shd w:val="clear" w:color="auto" w:fill="FFFFFF"/>
-        </w:rPr>
-        <w:instrText xml:space="preserve"> HYPERLINK "https://developer.mozilla.org/en-US/docs/Web/JavaScript/Reference/Classes" </w:instrText>
-      </w:r>
-      <w:r>
-        <w:rPr>
-          <w:i w:val="0"/>
-          <w:bdr w:val="none" w:sz="0" w:space="0" w:color="auto" w:frame="1"/>
-          <w:shd w:val="clear" w:color="auto" w:fill="FFFFFF"/>
-        </w:rPr>
-      </w:r>
-      <w:r>
-        <w:rPr>
-          <w:i w:val="0"/>
-          <w:bdr w:val="none" w:sz="0" w:space="0" w:color="auto" w:frame="1"/>
-          <w:shd w:val="clear" w:color="auto" w:fill="FFFFFF"/>
-        </w:rPr>
-        <w:fldChar w:fldCharType="separate"/>
-      </w:r>
-      <w:r>
-        <w:rPr>
-          <w:rStyle w:val="Hyperlink"/>
-          <w:i w:val="0"/>
-          <w:bdr w:val="none" w:sz="0" w:space="0" w:color="auto" w:frame="1"/>
-          <w:shd w:val="clear" w:color="auto" w:fill="FFFFFF"/>
-        </w:rPr>
-        <w:t>1</w:t>
-      </w:r>
-      <w:r>
-        <w:rPr>
-          <w:i w:val="0"/>
-          <w:bdr w:val="none" w:sz="0" w:space="0" w:color="auto" w:frame="1"/>
-          <w:shd w:val="clear" w:color="auto" w:fill="FFFFFF"/>
-        </w:rPr>
-        <w:fldChar w:fldCharType="end"/>
-      </w:r>
-      <w:r>
-        <w:rPr>
-          <w:i w:val="0"/>
-          <w:bdr w:val="none" w:sz="0" w:space="0" w:color="auto" w:frame="1"/>
-          <w:shd w:val="clear" w:color="auto" w:fill="FFFFFF"/>
-        </w:rPr>
         <w:t xml:space="preserve">   </w:t>
       </w:r>
-      <w:hyperlink r:id="rId16" w:anchor="react.createelement" w:history="1">
+      <w:hyperlink r:id="rId17" w:anchor="react.createelement" w:history="1">
         <w:r>
           <w:rPr>
             <w:rStyle w:val="Hyperlink"/>
@@ -2119,7 +1778,7 @@
         </w:rPr>
         <w:t xml:space="preserve">   </w:t>
       </w:r>
-      <w:hyperlink r:id="rId17" w:history="1">
+      <w:hyperlink r:id="rId18" w:history="1">
         <w:r>
           <w:rPr>
             <w:rStyle w:val="Hyperlink"/>
@@ -2138,7 +1797,7 @@
         </w:rPr>
         <w:t xml:space="preserve">   </w:t>
       </w:r>
-      <w:hyperlink r:id="rId18" w:history="1">
+      <w:hyperlink r:id="rId19" w:history="1">
         <w:r>
           <w:rPr>
             <w:rStyle w:val="Hyperlink"/>
@@ -2173,7 +1832,7 @@
         </w:rPr>
         <w:t xml:space="preserve">This adheres to JavaScript’s class syntax (and </w:t>
       </w:r>
-      <w:hyperlink r:id="rId19" w:history="1">
+      <w:hyperlink r:id="rId20" w:history="1">
         <w:r>
           <w:rPr>
             <w:rStyle w:val="Hyperlink"/>
@@ -2229,7 +1888,7 @@
                     <pic:cNvPicPr/>
                   </pic:nvPicPr>
                   <pic:blipFill>
-                    <a:blip r:embed="rId20" cstate="print">
+                    <a:blip r:embed="rId21" cstate="print">
                       <a:extLst>
                         <a:ext uri="{28A0092B-C50C-407E-A947-70E740481C1C}">
                           <a14:useLocalDpi xmlns:a14="http://schemas.microsoft.com/office/drawing/2010/main" val="0"/>
@@ -2292,7 +1951,7 @@
                     <pic:cNvPicPr/>
                   </pic:nvPicPr>
                   <pic:blipFill>
-                    <a:blip r:embed="rId21" cstate="print">
+                    <a:blip r:embed="rId22" cstate="print">
                       <a:extLst>
                         <a:ext uri="{28A0092B-C50C-407E-A947-70E740481C1C}">
                           <a14:useLocalDpi xmlns:a14="http://schemas.microsoft.com/office/drawing/2010/main" val="0"/>
@@ -2383,11 +2042,66 @@
       <w:r>
         <w:t>Components and advanced jsx</w:t>
       </w:r>
+    </w:p>
+    <w:p>
+      <w:pPr>
+        <w:pStyle w:val="Heading2"/>
+      </w:pPr>
+      <w:r>
+        <w:t>Render( ) must have a return, but can also contain more</w:t>
+      </w:r>
+    </w:p>
+    <w:p>
+      <w:pPr>
+        <w:pStyle w:val="Heading4"/>
+      </w:pPr>
+      <w:r>
+        <w:t>Example: Math.floor(Math.random() * 10 + 1);</w:t>
+      </w:r>
+    </w:p>
+    <w:p>
+      <w:pPr>
+        <w:pStyle w:val="Heading2"/>
+      </w:pPr>
+      <w:r>
+        <w:t xml:space="preserve">If statement is located </w:t>
+      </w:r>
+      <w:r>
+        <w:rPr>
+          <w:i/>
+        </w:rPr>
+        <w:t xml:space="preserve">inside </w:t>
+      </w:r>
+      <w:r>
+        <w:t xml:space="preserve">the render, but </w:t>
+      </w:r>
+      <w:r>
+        <w:rPr>
+          <w:i/>
+        </w:rPr>
+        <w:t xml:space="preserve">before </w:t>
+      </w:r>
+      <w:r>
+        <w:t>the return statement</w:t>
+      </w:r>
+    </w:p>
+    <w:p>
+      <w:pPr>
+        <w:pStyle w:val="Heading2"/>
+      </w:pPr>
+      <w:r>
+        <w:t>Using this. in a component</w:t>
+      </w:r>
+    </w:p>
+    <w:p>
+      <w:pPr>
+        <w:pStyle w:val="Heading4"/>
+      </w:pPr>
       <w:bookmarkStart w:id="0" w:name="_GoBack"/>
       <w:bookmarkEnd w:id="0"/>
     </w:p>
     <w:sectPr>
-      <w:footerReference w:type="default" r:id="rId22"/>
+      <w:footerReference w:type="default" r:id="rId23"/>
       <w:pgSz w:w="12240" w:h="15840"/>
       <w:pgMar w:top="1440" w:right="1440" w:bottom="1080" w:left="1440" w:header="720" w:footer="720" w:gutter="0"/>
       <w:cols w:space="720"/>
@@ -4016,7 +3730,7 @@
 </file>
 
 <file path=customXml/itemProps1.xml><?xml version="1.0" encoding="utf-8"?>
-<ds:datastoreItem xmlns:ds="http://schemas.openxmlformats.org/officeDocument/2006/customXml" ds:itemID="{1FC6E8B7-FFE4-4041-8B5B-D77847348FF8}">
+<ds:datastoreItem xmlns:ds="http://schemas.openxmlformats.org/officeDocument/2006/customXml" ds:itemID="{81727C61-EB1B-F14E-B59A-E86BA56D0184}">
   <ds:schemaRefs>
     <ds:schemaRef ds:uri="http://schemas.openxmlformats.org/officeDocument/2006/bibliography"/>
   </ds:schemaRefs>

</xml_diff>

<commit_message>
rendering components within components
</commit_message>
<xml_diff>
--- a/download-edit/ReactJS.docx
+++ b/download-edit/ReactJS.docx
@@ -2680,11 +2680,205 @@
       <w:r>
         <w:t>Components render other components</w:t>
       </w:r>
+    </w:p>
+    <w:p>
+      <w:pPr>
+        <w:pStyle w:val="Heading2"/>
+      </w:pPr>
+      <w:r>
+        <w:t>Component Instances: when you render a component in another component</w:t>
+      </w:r>
+    </w:p>
+    <w:p>
+      <w:pPr>
+        <w:pStyle w:val="Heading2"/>
+      </w:pPr>
+      <w:r>
+        <w:t xml:space="preserve">By </w:t>
+      </w:r>
+      <w:proofErr w:type="gramStart"/>
+      <w:r>
+        <w:t>default</w:t>
+      </w:r>
+      <w:proofErr w:type="gramEnd"/>
+      <w:r>
+        <w:t xml:space="preserve"> every JavaScript file is invisible to other JavaScript files</w:t>
+      </w:r>
+    </w:p>
+    <w:p>
+      <w:pPr>
+        <w:pStyle w:val="Heading4"/>
+      </w:pPr>
+      <w:r>
+        <w:t xml:space="preserve">Use import </w:t>
+      </w:r>
+      <w:r>
+        <w:t xml:space="preserve">statement </w:t>
+      </w:r>
+      <w:r>
+        <w:t>to use variables between files</w:t>
+      </w:r>
+    </w:p>
+    <w:p>
+      <w:pPr>
+        <w:pStyle w:val="Heading5"/>
+      </w:pPr>
+      <w:proofErr w:type="gramStart"/>
+      <w:r>
+        <w:t>Also</w:t>
+      </w:r>
+      <w:proofErr w:type="gramEnd"/>
+      <w:r>
+        <w:t xml:space="preserve"> will need an export statement (exporting variable you hope to grab)</w:t>
+      </w:r>
+    </w:p>
+    <w:p>
+      <w:pPr>
+        <w:pStyle w:val="Heading5"/>
+      </w:pPr>
+      <w:r>
+        <w:t xml:space="preserve">Rarely will you see import without export and </w:t>
+      </w:r>
+      <w:proofErr w:type="spellStart"/>
+      <w:r>
+        <w:t>visa</w:t>
+      </w:r>
+      <w:proofErr w:type="spellEnd"/>
+      <w:r>
+        <w:t xml:space="preserve"> versa </w:t>
+      </w:r>
+    </w:p>
+    <w:p>
+      <w:pPr>
+        <w:pStyle w:val="Heading4"/>
+      </w:pPr>
+      <w:r>
+        <w:t xml:space="preserve">If string at end of import is a / </w:t>
+      </w:r>
+      <w:proofErr w:type="gramStart"/>
+      <w:r>
+        <w:t>or .</w:t>
+      </w:r>
+      <w:proofErr w:type="gramEnd"/>
+      <w:r>
+        <w:t xml:space="preserve"> then import treats the string as a file path</w:t>
+      </w:r>
+    </w:p>
+    <w:p>
+      <w:pPr>
+        <w:pStyle w:val="Heading5"/>
+      </w:pPr>
+      <w:r>
+        <w:t>.</w:t>
+      </w:r>
+      <w:proofErr w:type="spellStart"/>
+      <w:r>
+        <w:t>js</w:t>
+      </w:r>
+      <w:proofErr w:type="spellEnd"/>
+      <w:r>
+        <w:t xml:space="preserve"> is assumed so is not necessary at the end of file name</w:t>
+      </w:r>
+    </w:p>
+    <w:p>
+      <w:pPr>
+        <w:pStyle w:val="Heading4"/>
+      </w:pPr>
+      <w:r>
+        <w:t xml:space="preserve">This </w:t>
+      </w:r>
+      <w:hyperlink r:id="rId23" w:history="1">
+        <w:r>
+          <w:rPr>
+            <w:rStyle w:val="Hyperlink"/>
+          </w:rPr>
+          <w:t>Module system</w:t>
+        </w:r>
+      </w:hyperlink>
+      <w:r>
+        <w:t xml:space="preserve"> is not specific to React. </w:t>
+      </w:r>
+    </w:p>
+    <w:p>
+      <w:pPr>
+        <w:pStyle w:val="Heading5"/>
+      </w:pPr>
+      <w:proofErr w:type="spellStart"/>
+      <w:r>
+        <w:t>React’s</w:t>
+      </w:r>
+      <w:proofErr w:type="spellEnd"/>
+      <w:r>
+        <w:t xml:space="preserve"> import/export specific </w:t>
+      </w:r>
+      <w:hyperlink r:id="rId24" w:history="1">
+        <w:r>
+          <w:rPr>
+            <w:rStyle w:val="Hyperlink"/>
+          </w:rPr>
+          <w:t>module system</w:t>
+        </w:r>
+      </w:hyperlink>
+      <w:r>
+        <w:t xml:space="preserve"> comes from ES6</w:t>
+      </w:r>
+    </w:p>
+    <w:p>
+      <w:pPr>
+        <w:pStyle w:val="Heading6"/>
+      </w:pPr>
+      <w:r>
+        <w:t xml:space="preserve">More in depth info </w:t>
+      </w:r>
+      <w:hyperlink r:id="rId25" w:history="1">
+        <w:r>
+          <w:rPr>
+            <w:rStyle w:val="Hyperlink"/>
+          </w:rPr>
+          <w:t>here</w:t>
+        </w:r>
+      </w:hyperlink>
+    </w:p>
+    <w:p>
+      <w:pPr>
+        <w:pStyle w:val="Heading1"/>
+      </w:pPr>
+      <w:r>
+        <w:t>Store dynamic information in react</w:t>
+      </w:r>
+    </w:p>
+    <w:p>
+      <w:pPr>
+        <w:pStyle w:val="Heading2"/>
+      </w:pPr>
+      <w:proofErr w:type="spellStart"/>
+      <w:proofErr w:type="gramStart"/>
+      <w:r>
+        <w:t>this.props</w:t>
+      </w:r>
+      <w:proofErr w:type="spellEnd"/>
+      <w:proofErr w:type="gramEnd"/>
+    </w:p>
+    <w:p>
+      <w:pPr>
+        <w:pStyle w:val="Heading4"/>
+      </w:pPr>
+      <w:r>
+        <w:t>A component can pass information to another component</w:t>
+      </w:r>
+    </w:p>
+    <w:p>
+      <w:pPr>
+        <w:pStyle w:val="Heading5"/>
+      </w:pPr>
+      <w:r>
+        <w:t>This information is known as “props”</w:t>
+      </w:r>
       <w:bookmarkStart w:id="0" w:name="_GoBack"/>
       <w:bookmarkEnd w:id="0"/>
     </w:p>
     <w:sectPr>
-      <w:footerReference w:type="default" r:id="rId23"/>
+      <w:footerReference w:type="default" r:id="rId26"/>
       <w:pgSz w:w="12240" w:h="15840"/>
       <w:pgMar w:top="1440" w:right="1440" w:bottom="1080" w:left="1440" w:header="720" w:footer="720" w:gutter="0"/>
       <w:cols w:space="720"/>
@@ -4313,7 +4507,7 @@
 </file>
 
 <file path=customXml/itemProps1.xml><?xml version="1.0" encoding="utf-8"?>
-<ds:datastoreItem xmlns:ds="http://schemas.openxmlformats.org/officeDocument/2006/customXml" ds:itemID="{6519DBF4-AD96-504D-B3DB-6F50A57553FE}">
+<ds:datastoreItem xmlns:ds="http://schemas.openxmlformats.org/officeDocument/2006/customXml" ds:itemID="{6F684D95-BAA4-D342-87C8-DD11BD765A82}">
   <ds:schemaRefs>
     <ds:schemaRef ds:uri="http://schemas.openxmlformats.org/officeDocument/2006/bibliography"/>
   </ds:schemaRefs>

</xml_diff>

<commit_message>
react children and defaultProps
</commit_message>
<xml_diff>
--- a/download-edit/ReactJS.docx
+++ b/download-edit/ReactJS.docx
@@ -2874,11 +2874,417 @@
       <w:r>
         <w:t>This information is known as “props”</w:t>
       </w:r>
+    </w:p>
+    <w:p>
+      <w:pPr>
+        <w:pStyle w:val="Heading6"/>
+      </w:pPr>
+      <w:r>
+        <w:t>A prop is an object</w:t>
+      </w:r>
+    </w:p>
+    <w:p>
+      <w:pPr>
+        <w:pStyle w:val="Heading5"/>
+      </w:pPr>
+      <w:r>
+        <w:t>You can pass information to a React component by adding an attribute</w:t>
+      </w:r>
+    </w:p>
+    <w:p>
+      <w:pPr>
+        <w:pStyle w:val="Heading6"/>
+      </w:pPr>
+      <w:r>
+        <w:t xml:space="preserve">Set name attribute equal to info you want to pass, use </w:t>
+      </w:r>
+      <w:proofErr w:type="gramStart"/>
+      <w:r>
+        <w:t>{ }</w:t>
+      </w:r>
+      <w:proofErr w:type="gramEnd"/>
+      <w:r>
+        <w:t xml:space="preserve"> if passing something that is not a string</w:t>
+      </w:r>
+    </w:p>
+    <w:p>
+      <w:pPr>
+        <w:pStyle w:val="Heading5"/>
+      </w:pPr>
+      <w:r>
+        <w:t>Most common way to use props is to pass info from one component to another</w:t>
+      </w:r>
+    </w:p>
+    <w:p>
+      <w:pPr>
+        <w:pStyle w:val="Heading4"/>
+      </w:pPr>
+      <w:r>
+        <w:t xml:space="preserve">How to </w:t>
+      </w:r>
+      <w:r>
+        <w:t xml:space="preserve">make a component </w:t>
+      </w:r>
+      <w:r>
+        <w:t>display</w:t>
+      </w:r>
+      <w:r>
+        <w:t xml:space="preserve"> the info it is passed in</w:t>
+      </w:r>
+    </w:p>
+    <w:p>
+      <w:pPr>
+        <w:pStyle w:val="Heading5"/>
+      </w:pPr>
+      <w:r>
+        <w:t>Find component class that will receive the info</w:t>
+      </w:r>
+    </w:p>
+    <w:p>
+      <w:pPr>
+        <w:pStyle w:val="Heading5"/>
+      </w:pPr>
+      <w:r>
+        <w:t>Include this.props.name-of-info in that component class’s render method return statement</w:t>
+      </w:r>
+    </w:p>
+    <w:p>
+      <w:pPr>
+        <w:pStyle w:val="Heading1"/>
+        <w:numPr>
+          <w:ilvl w:val="0"/>
+          <w:numId w:val="0"/>
+        </w:numPr>
+        <w:ind w:left="360" w:hanging="360"/>
+      </w:pPr>
+    </w:p>
+    <w:p>
+      <w:pPr>
+        <w:pStyle w:val="Heading4"/>
+      </w:pPr>
+      <w:r>
+        <w:lastRenderedPageBreak/>
+        <w:t>Props clarification</w:t>
+      </w:r>
+    </w:p>
+    <w:p>
+      <w:pPr>
+        <w:pStyle w:val="Heading5"/>
+      </w:pPr>
+      <w:r>
+        <w:t>Props references the object that stores all the info</w:t>
+      </w:r>
+    </w:p>
+    <w:p>
+      <w:pPr>
+        <w:pStyle w:val="Heading5"/>
+      </w:pPr>
+      <w:r>
+        <w:t>Props also is the plural of prop, which are the individual pieces of the props object</w:t>
+      </w:r>
+    </w:p>
+    <w:p>
+      <w:pPr>
+        <w:pStyle w:val="Heading4"/>
+      </w:pPr>
+      <w:r>
+        <w:t>Props to make decisions</w:t>
+      </w:r>
+    </w:p>
+    <w:p>
+      <w:pPr>
+        <w:pStyle w:val="Heading5"/>
+      </w:pPr>
+      <w:r>
+        <w:t>Props are not always shown on the screen, but often used to make decisions on what should be shown on the screen based on the attribute</w:t>
+      </w:r>
+    </w:p>
+    <w:p>
+      <w:pPr>
+        <w:pStyle w:val="Heading4"/>
+      </w:pPr>
+      <w:r>
+        <w:t>Functions as props</w:t>
+      </w:r>
+    </w:p>
+    <w:p>
+      <w:pPr>
+        <w:pStyle w:val="Heading5"/>
+      </w:pPr>
+      <w:r>
+        <w:t>Especially common for event handlers</w:t>
+      </w:r>
+    </w:p>
+    <w:p>
+      <w:pPr>
+        <w:pStyle w:val="Heading6"/>
+      </w:pPr>
+      <w:r>
+        <w:t>Must define event handlers in class before passing them anywhere</w:t>
+      </w:r>
+    </w:p>
+    <w:p>
+      <w:pPr>
+        <w:pStyle w:val="Heading7"/>
+      </w:pPr>
+      <w:r>
+        <w:t xml:space="preserve">Define event handler as a method on component class (just like render) </w:t>
+      </w:r>
+    </w:p>
+    <w:p>
+      <w:pPr>
+        <w:pStyle w:val="Heading7"/>
+        <w:numPr>
+          <w:ilvl w:val="0"/>
+          <w:numId w:val="0"/>
+        </w:numPr>
+        <w:ind w:left="2160" w:firstLine="720"/>
+      </w:pPr>
+      <w:r>
+        <w:t xml:space="preserve">example: </w:t>
+      </w:r>
+      <w:r>
+        <w:rPr>
+          <w:noProof/>
+        </w:rPr>
+        <w:drawing>
+          <wp:inline distT="0" distB="0" distL="0" distR="0">
+            <wp:extent cx="1795422" cy="1804377"/>
+            <wp:effectExtent l="0" t="0" r="0" b="0"/>
+            <wp:docPr id="3" name="Picture 3"/>
+            <wp:cNvGraphicFramePr>
+              <a:graphicFrameLocks xmlns:a="http://schemas.openxmlformats.org/drawingml/2006/main" noChangeAspect="1"/>
+            </wp:cNvGraphicFramePr>
+            <a:graphic xmlns:a="http://schemas.openxmlformats.org/drawingml/2006/main">
+              <a:graphicData uri="http://schemas.openxmlformats.org/drawingml/2006/picture">
+                <pic:pic xmlns:pic="http://schemas.openxmlformats.org/drawingml/2006/picture">
+                  <pic:nvPicPr>
+                    <pic:cNvPr id="3" name="Screen Shot 2018-03-11 at 12.09.11 AM.png"/>
+                    <pic:cNvPicPr/>
+                  </pic:nvPicPr>
+                  <pic:blipFill>
+                    <a:blip r:embed="rId26" cstate="print">
+                      <a:extLst>
+                        <a:ext uri="{28A0092B-C50C-407E-A947-70E740481C1C}">
+                          <a14:useLocalDpi xmlns:a14="http://schemas.microsoft.com/office/drawing/2010/main" val="0"/>
+                        </a:ext>
+                      </a:extLst>
+                    </a:blip>
+                    <a:stretch>
+                      <a:fillRect/>
+                    </a:stretch>
+                  </pic:blipFill>
+                  <pic:spPr>
+                    <a:xfrm>
+                      <a:off x="0" y="0"/>
+                      <a:ext cx="1802358" cy="1811347"/>
+                    </a:xfrm>
+                    <a:prstGeom prst="rect">
+                      <a:avLst/>
+                    </a:prstGeom>
+                  </pic:spPr>
+                </pic:pic>
+              </a:graphicData>
+            </a:graphic>
+          </wp:inline>
+        </w:drawing>
+      </w:r>
+    </w:p>
+    <w:p>
+      <w:pPr>
+        <w:pStyle w:val="Heading4"/>
+      </w:pPr>
+      <w:r>
+        <w:t xml:space="preserve">Name like </w:t>
+      </w:r>
+      <w:proofErr w:type="spellStart"/>
+      <w:r>
+        <w:t>onClick</w:t>
+      </w:r>
+      <w:proofErr w:type="spellEnd"/>
+      <w:r>
+        <w:t xml:space="preserve"> only create event listeners if they’re used on HTML-life JSX elements. Otherwise, they’re just ordinary prop names</w:t>
+      </w:r>
+    </w:p>
+    <w:p>
+      <w:pPr>
+        <w:pStyle w:val="Heading7"/>
+        <w:numPr>
+          <w:ilvl w:val="0"/>
+          <w:numId w:val="0"/>
+        </w:numPr>
+        <w:ind w:left="2160" w:firstLine="720"/>
+      </w:pPr>
+      <w:r>
+        <w:t xml:space="preserve">example: </w:t>
+      </w:r>
+      <w:r>
+        <w:rPr>
+          <w:noProof/>
+        </w:rPr>
+        <w:drawing>
+          <wp:inline distT="0" distB="0" distL="0" distR="0">
+            <wp:extent cx="1391138" cy="1544572"/>
+            <wp:effectExtent l="0" t="0" r="6350" b="5080"/>
+            <wp:docPr id="5" name="Picture 5"/>
+            <wp:cNvGraphicFramePr>
+              <a:graphicFrameLocks xmlns:a="http://schemas.openxmlformats.org/drawingml/2006/main" noChangeAspect="1"/>
+            </wp:cNvGraphicFramePr>
+            <a:graphic xmlns:a="http://schemas.openxmlformats.org/drawingml/2006/main">
+              <a:graphicData uri="http://schemas.openxmlformats.org/drawingml/2006/picture">
+                <pic:pic xmlns:pic="http://schemas.openxmlformats.org/drawingml/2006/picture">
+                  <pic:nvPicPr>
+                    <pic:cNvPr id="5" name="Screen Shot 2018-03-11 at 1.21.23 PM.png"/>
+                    <pic:cNvPicPr/>
+                  </pic:nvPicPr>
+                  <pic:blipFill>
+                    <a:blip r:embed="rId27" cstate="print">
+                      <a:extLst>
+                        <a:ext uri="{28A0092B-C50C-407E-A947-70E740481C1C}">
+                          <a14:useLocalDpi xmlns:a14="http://schemas.microsoft.com/office/drawing/2010/main" val="0"/>
+                        </a:ext>
+                      </a:extLst>
+                    </a:blip>
+                    <a:stretch>
+                      <a:fillRect/>
+                    </a:stretch>
+                  </pic:blipFill>
+                  <pic:spPr>
+                    <a:xfrm>
+                      <a:off x="0" y="0"/>
+                      <a:ext cx="1401142" cy="1555679"/>
+                    </a:xfrm>
+                    <a:prstGeom prst="rect">
+                      <a:avLst/>
+                    </a:prstGeom>
+                  </pic:spPr>
+                </pic:pic>
+              </a:graphicData>
+            </a:graphic>
+          </wp:inline>
+        </w:drawing>
+      </w:r>
+      <w:r>
+        <w:rPr>
+          <w:noProof/>
+        </w:rPr>
+        <w:drawing>
+          <wp:inline distT="0" distB="0" distL="0" distR="0">
+            <wp:extent cx="1701696" cy="1539630"/>
+            <wp:effectExtent l="0" t="0" r="635" b="0"/>
+            <wp:docPr id="4" name="Picture 4"/>
+            <wp:cNvGraphicFramePr>
+              <a:graphicFrameLocks xmlns:a="http://schemas.openxmlformats.org/drawingml/2006/main" noChangeAspect="1"/>
+            </wp:cNvGraphicFramePr>
+            <a:graphic xmlns:a="http://schemas.openxmlformats.org/drawingml/2006/main">
+              <a:graphicData uri="http://schemas.openxmlformats.org/drawingml/2006/picture">
+                <pic:pic xmlns:pic="http://schemas.openxmlformats.org/drawingml/2006/picture">
+                  <pic:nvPicPr>
+                    <pic:cNvPr id="4" name="Screen Shot 2018-03-11 at 1.21.31 PM.png"/>
+                    <pic:cNvPicPr/>
+                  </pic:nvPicPr>
+                  <pic:blipFill>
+                    <a:blip r:embed="rId28" cstate="print">
+                      <a:extLst>
+                        <a:ext uri="{28A0092B-C50C-407E-A947-70E740481C1C}">
+                          <a14:useLocalDpi xmlns:a14="http://schemas.microsoft.com/office/drawing/2010/main" val="0"/>
+                        </a:ext>
+                      </a:extLst>
+                    </a:blip>
+                    <a:stretch>
+                      <a:fillRect/>
+                    </a:stretch>
+                  </pic:blipFill>
+                  <pic:spPr>
+                    <a:xfrm>
+                      <a:off x="0" y="0"/>
+                      <a:ext cx="1707973" cy="1545309"/>
+                    </a:xfrm>
+                    <a:prstGeom prst="rect">
+                      <a:avLst/>
+                    </a:prstGeom>
+                  </pic:spPr>
+                </pic:pic>
+              </a:graphicData>
+            </a:graphic>
+          </wp:inline>
+        </w:drawing>
+      </w:r>
+    </w:p>
+    <w:p>
+      <w:pPr>
+        <w:pStyle w:val="Heading4"/>
+      </w:pPr>
+      <w:proofErr w:type="spellStart"/>
+      <w:proofErr w:type="gramStart"/>
+      <w:r>
+        <w:t>this.props</w:t>
+      </w:r>
+      <w:proofErr w:type="gramEnd"/>
+      <w:r>
+        <w:t>.children</w:t>
+      </w:r>
+      <w:proofErr w:type="spellEnd"/>
+    </w:p>
+    <w:p>
+      <w:pPr>
+        <w:pStyle w:val="Heading5"/>
+      </w:pPr>
+      <w:r>
+        <w:t>Will return</w:t>
+      </w:r>
+      <w:r>
+        <w:t xml:space="preserve"> everything between a component’s opening and closing JSX tags</w:t>
+      </w:r>
+    </w:p>
+    <w:p>
+      <w:pPr>
+        <w:pStyle w:val="Heading5"/>
+      </w:pPr>
+      <w:r>
+        <w:t>If a component has more than one child they will be returned in an array, but if there is only one child it will just be returned (no array)</w:t>
+      </w:r>
+    </w:p>
+    <w:p>
+      <w:pPr>
+        <w:pStyle w:val="Heading4"/>
+      </w:pPr>
+      <w:r>
+        <w:t>defaultProps</w:t>
+      </w:r>
       <w:bookmarkStart w:id="0" w:name="_GoBack"/>
       <w:bookmarkEnd w:id="0"/>
     </w:p>
+    <w:p>
+      <w:pPr>
+        <w:pStyle w:val="Heading1"/>
+        <w:numPr>
+          <w:ilvl w:val="0"/>
+          <w:numId w:val="0"/>
+        </w:numPr>
+      </w:pPr>
+    </w:p>
+    <w:p>
+      <w:pPr>
+        <w:pStyle w:val="Heading1"/>
+        <w:numPr>
+          <w:ilvl w:val="0"/>
+          <w:numId w:val="0"/>
+        </w:numPr>
+      </w:pPr>
+    </w:p>
+    <w:p>
+      <w:pPr>
+        <w:pStyle w:val="Heading7"/>
+        <w:numPr>
+          <w:ilvl w:val="0"/>
+          <w:numId w:val="0"/>
+        </w:numPr>
+        <w:ind w:left="2160" w:firstLine="720"/>
+      </w:pPr>
+    </w:p>
     <w:sectPr>
-      <w:footerReference w:type="default" r:id="rId26"/>
+      <w:footerReference w:type="default" r:id="rId29"/>
       <w:pgSz w:w="12240" w:h="15840"/>
       <w:pgMar w:top="1440" w:right="1440" w:bottom="1080" w:left="1440" w:header="720" w:footer="720" w:gutter="0"/>
       <w:cols w:space="720"/>
@@ -4507,7 +4913,7 @@
 </file>
 
 <file path=customXml/itemProps1.xml><?xml version="1.0" encoding="utf-8"?>
-<ds:datastoreItem xmlns:ds="http://schemas.openxmlformats.org/officeDocument/2006/customXml" ds:itemID="{6F684D95-BAA4-D342-87C8-DD11BD765A82}">
+<ds:datastoreItem xmlns:ds="http://schemas.openxmlformats.org/officeDocument/2006/customXml" ds:itemID="{8203FB6A-96E5-EF43-B9F3-CD969C6EF116}">
   <ds:schemaRefs>
     <ds:schemaRef ds:uri="http://schemas.openxmlformats.org/officeDocument/2006/bibliography"/>
   </ds:schemaRefs>

</xml_diff>

<commit_message>
set state and pass in props
</commit_message>
<xml_diff>
--- a/download-edit/ReactJS.docx
+++ b/download-edit/ReactJS.docx
@@ -2917,6 +2917,14 @@
     <w:p>
       <w:pPr>
         <w:pStyle w:val="Heading4"/>
+      </w:pPr>
+      <w:r>
+        <w:t>React apps is really just components setting state and passing in props to one another</w:t>
+      </w:r>
+    </w:p>
+    <w:p>
+      <w:pPr>
+        <w:pStyle w:val="Heading4"/>
         <w:numPr>
           <w:ilvl w:val="0"/>
           <w:numId w:val="0"/>
@@ -2955,6 +2963,7 @@
         <w:pStyle w:val="Heading7"/>
       </w:pPr>
       <w:r>
+        <w:lastRenderedPageBreak/>
         <w:t>A prop is an object</w:t>
       </w:r>
     </w:p>
@@ -2963,7 +2972,6 @@
         <w:pStyle w:val="Heading6"/>
       </w:pPr>
       <w:r>
-        <w:lastRenderedPageBreak/>
         <w:t>You can pass information to a React component by adding an attribute</w:t>
       </w:r>
     </w:p>
@@ -3160,15 +3168,7 @@
         <w:pStyle w:val="Heading5"/>
       </w:pPr>
       <w:r>
-        <w:t xml:space="preserve">Name like </w:t>
-      </w:r>
-      <w:proofErr w:type="spellStart"/>
-      <w:r>
-        <w:t>onClick</w:t>
-      </w:r>
-      <w:proofErr w:type="spellEnd"/>
-      <w:r>
-        <w:t xml:space="preserve"> only create event listeners if they’re used on HTML-life JSX elements. Otherwise, they’re just ordinary prop names</w:t>
+        <w:t>Name like onClick only create event listeners if they’re used on HTML-life JSX elements. Otherwise, they’re just ordinary prop names</w:t>
       </w:r>
     </w:p>
     <w:p>
@@ -3278,46 +3278,14 @@
     </w:p>
     <w:p>
       <w:pPr>
-        <w:pStyle w:val="Heading7"/>
-        <w:numPr>
-          <w:ilvl w:val="0"/>
-          <w:numId w:val="0"/>
-        </w:numPr>
-        <w:ind w:left="2160" w:firstLine="720"/>
-      </w:pPr>
-    </w:p>
-    <w:p>
-      <w:pPr>
-        <w:pStyle w:val="Heading7"/>
-        <w:numPr>
-          <w:ilvl w:val="0"/>
-          <w:numId w:val="0"/>
-        </w:numPr>
-        <w:ind w:left="2160" w:firstLine="720"/>
-      </w:pPr>
-    </w:p>
-    <w:p>
-      <w:pPr>
-        <w:pStyle w:val="Heading7"/>
-        <w:numPr>
-          <w:ilvl w:val="0"/>
-          <w:numId w:val="0"/>
-        </w:numPr>
-        <w:ind w:left="2160" w:firstLine="720"/>
-      </w:pPr>
-    </w:p>
-    <w:p>
-      <w:pPr>
-        <w:pStyle w:val="Heading5"/>
-      </w:pPr>
-      <w:proofErr w:type="gramStart"/>
-      <w:r>
-        <w:t>this.props</w:t>
-      </w:r>
-      <w:proofErr w:type="gramEnd"/>
-      <w:r>
-        <w:t>.children</w:t>
-      </w:r>
+        <w:pStyle w:val="Heading5"/>
+      </w:pPr>
+      <w:r>
+        <w:lastRenderedPageBreak/>
+        <w:t>this.props.children</w:t>
+      </w:r>
+      <w:bookmarkStart w:id="0" w:name="_GoBack"/>
+      <w:bookmarkEnd w:id="0"/>
     </w:p>
     <w:p>
       <w:pPr>
@@ -3342,11 +3310,9 @@
       <w:pPr>
         <w:pStyle w:val="Heading5"/>
       </w:pPr>
-      <w:proofErr w:type="spellStart"/>
       <w:r>
         <w:t>defaultProps</w:t>
       </w:r>
-      <w:proofErr w:type="spellEnd"/>
     </w:p>
     <w:p>
       <w:pPr>
@@ -3360,13 +3326,8 @@
       <w:pPr>
         <w:pStyle w:val="Heading4"/>
       </w:pPr>
-      <w:proofErr w:type="gramStart"/>
-      <w:r>
-        <w:t>this.props</w:t>
-      </w:r>
-      <w:proofErr w:type="gramEnd"/>
-      <w:r>
-        <w:t xml:space="preserve"> Recap (skills learned)</w:t>
+      <w:r>
+        <w:t>this.props Recap (skills learned)</w:t>
       </w:r>
     </w:p>
     <w:p>
@@ -3382,15 +3343,7 @@
         <w:pStyle w:val="Heading5"/>
       </w:pPr>
       <w:r>
-        <w:t xml:space="preserve">Accessing a passed in prop via </w:t>
-      </w:r>
-      <w:proofErr w:type="gramStart"/>
-      <w:r>
-        <w:t>this.props</w:t>
-      </w:r>
-      <w:proofErr w:type="gramEnd"/>
-      <w:r>
-        <w:t>.prop-name</w:t>
+        <w:t>Accessing a passed in prop via this.props.prop-name</w:t>
       </w:r>
     </w:p>
     <w:p>
@@ -3445,13 +3398,8 @@
       <w:pPr>
         <w:pStyle w:val="Heading5"/>
       </w:pPr>
-      <w:proofErr w:type="gramStart"/>
-      <w:r>
-        <w:t>this.props</w:t>
-      </w:r>
-      <w:proofErr w:type="gramEnd"/>
-      <w:r>
-        <w:t>.children</w:t>
+      <w:r>
+        <w:t>this.props.children</w:t>
       </w:r>
     </w:p>
     <w:p>
@@ -3536,13 +3484,9 @@
           </wp:anchor>
         </w:drawing>
       </w:r>
-      <w:proofErr w:type="spellStart"/>
-      <w:proofErr w:type="gramStart"/>
       <w:r>
         <w:t>this.state</w:t>
       </w:r>
-      <w:proofErr w:type="spellEnd"/>
-      <w:proofErr w:type="gramEnd"/>
       <w:r>
         <w:t xml:space="preserve">                                                                                  example:</w:t>
       </w:r>
@@ -3619,56 +3563,23 @@
         <w:pStyle w:val="Heading6"/>
       </w:pPr>
       <w:r>
-        <w:t xml:space="preserve">Just like </w:t>
-      </w:r>
-      <w:proofErr w:type="gramStart"/>
-      <w:r>
-        <w:t>this.props</w:t>
-      </w:r>
-      <w:proofErr w:type="gramEnd"/>
-      <w:r>
-        <w:t xml:space="preserve">, </w:t>
-      </w:r>
-      <w:proofErr w:type="spellStart"/>
-      <w:r>
-        <w:t>this.state</w:t>
-      </w:r>
-      <w:proofErr w:type="spellEnd"/>
-      <w:r>
-        <w:t xml:space="preserve"> can be used from any property defined inside of a component class’s body</w:t>
-      </w:r>
-    </w:p>
-    <w:p>
-      <w:pPr>
-        <w:pStyle w:val="Heading5"/>
-      </w:pPr>
-      <w:r>
-        <w:t xml:space="preserve">Update State using </w:t>
-      </w:r>
-      <w:proofErr w:type="spellStart"/>
-      <w:proofErr w:type="gramStart"/>
-      <w:r>
-        <w:t>this.setState</w:t>
-      </w:r>
-      <w:proofErr w:type="spellEnd"/>
-      <w:proofErr w:type="gramEnd"/>
-      <w:r>
-        <w:t>()</w:t>
+        <w:t>Just like this.props, this.state can be used from any property defined inside of a component class’s body</w:t>
+      </w:r>
+    </w:p>
+    <w:p>
+      <w:pPr>
+        <w:pStyle w:val="Heading5"/>
+      </w:pPr>
+      <w:r>
+        <w:t>Update State using this.setState()</w:t>
       </w:r>
     </w:p>
     <w:p>
       <w:pPr>
         <w:pStyle w:val="Heading6"/>
       </w:pPr>
-      <w:proofErr w:type="spellStart"/>
-      <w:proofErr w:type="gramStart"/>
-      <w:r>
-        <w:t>this.setState</w:t>
-      </w:r>
-      <w:proofErr w:type="spellEnd"/>
-      <w:proofErr w:type="gramEnd"/>
-      <w:r>
-        <w:t>() takes two arguments</w:t>
+      <w:r>
+        <w:t>this.setState() takes two arguments</w:t>
       </w:r>
     </w:p>
     <w:p>
@@ -3676,25 +3587,63 @@
         <w:pStyle w:val="Heading7"/>
       </w:pPr>
       <w:r>
+        <w:t xml:space="preserve"> An object that will update the component’s state</w:t>
+      </w:r>
+    </w:p>
+    <w:p>
+      <w:pPr>
+        <w:pStyle w:val="Heading7"/>
+      </w:pPr>
+      <w:r>
+        <w:t xml:space="preserve">A callback </w:t>
+      </w:r>
+      <w:r>
+        <w:sym w:font="Wingdings" w:char="F0E0"/>
+      </w:r>
+      <w:r>
+        <w:t xml:space="preserve"> you basically never need the callback</w:t>
+      </w:r>
+    </w:p>
+    <w:p>
+      <w:pPr>
+        <w:pStyle w:val="Heading6"/>
+      </w:pPr>
+      <w:r>
         <w:lastRenderedPageBreak/>
-        <w:t xml:space="preserve"> An object that will update the component’s state</w:t>
-      </w:r>
+        <w:t xml:space="preserve">Bound the correct this </w:t>
+      </w:r>
+      <w:hyperlink r:id="rId31" w:history="1">
+        <w:r>
+          <w:rPr>
+            <w:rStyle w:val="Hyperlink"/>
+          </w:rPr>
+          <w:t>explanation</w:t>
+        </w:r>
+      </w:hyperlink>
     </w:p>
     <w:p>
       <w:pPr>
         <w:pStyle w:val="Heading7"/>
       </w:pPr>
       <w:r>
-        <w:t xml:space="preserve">A callback </w:t>
-      </w:r>
-      <w:r>
-        <w:sym w:font="Wingdings" w:char="F0E0"/>
-      </w:r>
-      <w:r>
-        <w:t xml:space="preserve"> you basically never need the callback</w:t>
-      </w:r>
-      <w:bookmarkStart w:id="0" w:name="_GoBack"/>
-      <w:bookmarkEnd w:id="0"/>
+        <w:t>Simplified for now, in React when using an event handler that uses this, you need to add this.methodName = this.methodName.bind(this) to constructor function</w:t>
+      </w:r>
+    </w:p>
+    <w:p>
+      <w:pPr>
+        <w:pStyle w:val="Heading6"/>
+      </w:pPr>
+      <w:r>
+        <w:t>As soon as this.setState() is called, it essentially then calls .render()</w:t>
+      </w:r>
+    </w:p>
+    <w:p>
+      <w:pPr>
+        <w:pStyle w:val="Heading7"/>
+      </w:pPr>
+      <w:r>
+        <w:t xml:space="preserve">Thus, this.setState() cannot be called in .render() or it’d be an infinite loop </w:t>
+      </w:r>
     </w:p>
     <w:p>
       <w:pPr>
@@ -3726,7 +3675,7 @@
       </w:pPr>
     </w:p>
     <w:sectPr>
-      <w:footerReference w:type="default" r:id="rId31"/>
+      <w:footerReference w:type="default" r:id="rId32"/>
       <w:pgSz w:w="12240" w:h="15840"/>
       <w:pgMar w:top="1440" w:right="1440" w:bottom="1080" w:left="1440" w:header="720" w:footer="720" w:gutter="0"/>
       <w:cols w:space="720"/>
@@ -5355,7 +5304,7 @@
 </file>
 
 <file path=customXml/itemProps1.xml><?xml version="1.0" encoding="utf-8"?>
-<ds:datastoreItem xmlns:ds="http://schemas.openxmlformats.org/officeDocument/2006/customXml" ds:itemID="{4F08A299-40B6-EF46-8FC1-6C1DD176F51C}">
+<ds:datastoreItem xmlns:ds="http://schemas.openxmlformats.org/officeDocument/2006/customXml" ds:itemID="{42FD35FC-6CE2-7B4F-93B3-2ECFC1B8F186}">
   <ds:schemaRefs>
     <ds:schemaRef ds:uri="http://schemas.openxmlformats.org/officeDocument/2006/bibliography"/>
   </ds:schemaRefs>

</xml_diff>

<commit_message>
stateful vs stateless intro
</commit_message>
<xml_diff>
--- a/download-edit/ReactJS.docx
+++ b/download-edit/ReactJS.docx
@@ -203,15 +203,7 @@
         <w:pStyle w:val="Heading4"/>
       </w:pPr>
       <w:r>
-        <w:t>Example: &lt;h1&gt;Hello World&lt;/h1&gt;   looks like HTML, but in a .</w:t>
-      </w:r>
-      <w:proofErr w:type="spellStart"/>
-      <w:r>
-        <w:t>js</w:t>
-      </w:r>
-      <w:proofErr w:type="spellEnd"/>
-      <w:r>
-        <w:t xml:space="preserve"> file</w:t>
+        <w:t>Example: &lt;h1&gt;Hello World&lt;/h1&gt;   looks like HTML, but in a .js file</w:t>
       </w:r>
     </w:p>
     <w:p>
@@ -253,74 +245,16 @@
       <w:pPr>
         <w:pStyle w:val="Heading6"/>
       </w:pPr>
-      <w:proofErr w:type="spellStart"/>
-      <w:r>
-        <w:t>const</w:t>
-      </w:r>
-      <w:proofErr w:type="spellEnd"/>
-      <w:r>
-        <w:t xml:space="preserve"> </w:t>
-      </w:r>
-      <w:proofErr w:type="spellStart"/>
-      <w:r>
-        <w:t>navBar</w:t>
-      </w:r>
-      <w:proofErr w:type="spellEnd"/>
-      <w:r>
-        <w:t xml:space="preserve"> = &lt;</w:t>
-      </w:r>
-      <w:proofErr w:type="spellStart"/>
-      <w:r>
-        <w:t>nav</w:t>
-      </w:r>
-      <w:proofErr w:type="spellEnd"/>
-      <w:r>
-        <w:t>&gt;thing goes here&lt;/</w:t>
-      </w:r>
-      <w:proofErr w:type="spellStart"/>
-      <w:r>
-        <w:t>nav</w:t>
-      </w:r>
-      <w:proofErr w:type="spellEnd"/>
-      <w:r>
-        <w:t>&gt;;</w:t>
+      <w:r>
+        <w:t>const navBar = &lt;nav&gt;thing goes here&lt;/nav&gt;;</w:t>
       </w:r>
     </w:p>
     <w:p>
       <w:pPr>
         <w:pStyle w:val="Heading6"/>
       </w:pPr>
-      <w:proofErr w:type="spellStart"/>
-      <w:r>
-        <w:t>const</w:t>
-      </w:r>
-      <w:proofErr w:type="spellEnd"/>
-      <w:r>
-        <w:t xml:space="preserve"> </w:t>
-      </w:r>
-      <w:proofErr w:type="spellStart"/>
-      <w:r>
-        <w:t>myTeam</w:t>
-      </w:r>
-      <w:proofErr w:type="spellEnd"/>
-      <w:r>
-        <w:t xml:space="preserve"> = </w:t>
-      </w:r>
-      <w:proofErr w:type="gramStart"/>
-      <w:r>
-        <w:t>{ center</w:t>
-      </w:r>
-      <w:proofErr w:type="gramEnd"/>
-      <w:r>
-        <w:t xml:space="preserve">: &lt;li&gt;Tim&lt;/li&gt;, </w:t>
-      </w:r>
-      <w:proofErr w:type="spellStart"/>
-      <w:r>
-        <w:t>pointGuard</w:t>
-      </w:r>
-      <w:proofErr w:type="spellEnd"/>
-      <w:r>
-        <w:t>: &lt;li&gt;Jim&lt;/li&gt;, … };</w:t>
+      <w:r>
+        <w:t>const myTeam = { center: &lt;li&gt;Tim&lt;/li&gt;, pointGuard: &lt;li&gt;Jim&lt;/li&gt;, … };</w:t>
       </w:r>
     </w:p>
     <w:p>
@@ -351,45 +285,8 @@
       <w:pPr>
         <w:pStyle w:val="Heading5"/>
       </w:pPr>
-      <w:proofErr w:type="spellStart"/>
-      <w:r>
-        <w:t>const</w:t>
-      </w:r>
-      <w:proofErr w:type="spellEnd"/>
-      <w:r>
-        <w:t xml:space="preserve"> </w:t>
-      </w:r>
-      <w:proofErr w:type="spellStart"/>
-      <w:r>
-        <w:t>navBar</w:t>
-      </w:r>
-      <w:proofErr w:type="spellEnd"/>
-      <w:r>
-        <w:t xml:space="preserve"> = &lt;</w:t>
-      </w:r>
-      <w:proofErr w:type="spellStart"/>
-      <w:r>
-        <w:t>nav</w:t>
-      </w:r>
-      <w:proofErr w:type="spellEnd"/>
-      <w:r>
-        <w:t xml:space="preserve"> id=”</w:t>
-      </w:r>
-      <w:proofErr w:type="spellStart"/>
-      <w:r>
-        <w:t>nav</w:t>
-      </w:r>
-      <w:proofErr w:type="spellEnd"/>
-      <w:r>
-        <w:t>-bar”&gt;thing goes here&lt;/</w:t>
-      </w:r>
-      <w:proofErr w:type="spellStart"/>
-      <w:r>
-        <w:t>nav</w:t>
-      </w:r>
-      <w:proofErr w:type="spellEnd"/>
-      <w:r>
-        <w:t>&gt;;</w:t>
+      <w:r>
+        <w:t>const navBar = &lt;nav id=”nav-bar”&gt;thing goes here&lt;/nav&gt;;</w:t>
       </w:r>
     </w:p>
     <w:p>
@@ -431,22 +328,9 @@
       <w:pPr>
         <w:pStyle w:val="Heading5"/>
       </w:pPr>
-      <w:proofErr w:type="spellStart"/>
       <w:r>
         <w:lastRenderedPageBreak/>
-        <w:t>const</w:t>
-      </w:r>
-      <w:proofErr w:type="spellEnd"/>
-      <w:r>
-        <w:t xml:space="preserve"> </w:t>
-      </w:r>
-      <w:proofErr w:type="spellStart"/>
-      <w:r>
-        <w:t>nestedExample</w:t>
-      </w:r>
-      <w:proofErr w:type="spellEnd"/>
-      <w:r>
-        <w:t xml:space="preserve"> = (</w:t>
+        <w:t>const nestedExample = (</w:t>
       </w:r>
     </w:p>
     <w:p>
@@ -465,23 +349,10 @@
         <w:tab/>
       </w:r>
       <w:r>
-        <w:t xml:space="preserve"> &lt;a </w:t>
-      </w:r>
-      <w:proofErr w:type="spellStart"/>
-      <w:r>
-        <w:t>href</w:t>
-      </w:r>
-      <w:proofErr w:type="spellEnd"/>
-      <w:proofErr w:type="gramStart"/>
-      <w:r>
-        <w:t>=</w:t>
-      </w:r>
-      <w:r>
-        <w:t>“</w:t>
-      </w:r>
-      <w:proofErr w:type="gramEnd"/>
-      <w:r>
-        <w:t>l</w:t>
+        <w:t xml:space="preserve"> &lt;a href=</w:t>
+      </w:r>
+      <w:r>
+        <w:t>“l</w:t>
       </w:r>
       <w:r>
         <w:t>ink here”&gt;</w:t>
@@ -591,11 +462,9 @@
       <w:pPr>
         <w:pStyle w:val="Heading4"/>
       </w:pPr>
-      <w:proofErr w:type="spellStart"/>
       <w:r>
         <w:t>ReactDom</w:t>
       </w:r>
-      <w:proofErr w:type="spellEnd"/>
     </w:p>
     <w:p>
       <w:pPr>
@@ -617,13 +486,8 @@
       <w:pPr>
         <w:pStyle w:val="Heading4"/>
       </w:pPr>
-      <w:proofErr w:type="spellStart"/>
-      <w:r>
-        <w:t>ReactDOM.render</w:t>
-      </w:r>
-      <w:proofErr w:type="spellEnd"/>
-      <w:r>
-        <w:t>()</w:t>
+      <w:r>
+        <w:t>ReactDOM.render()</w:t>
       </w:r>
     </w:p>
     <w:p>
@@ -750,17 +614,7 @@
         <w:pStyle w:val="Heading6"/>
       </w:pPr>
       <w:r>
-        <w:t xml:space="preserve">Example: </w:t>
-      </w:r>
-      <w:proofErr w:type="spellStart"/>
-      <w:proofErr w:type="gramStart"/>
-      <w:r>
-        <w:t>document.getElementById</w:t>
-      </w:r>
-      <w:proofErr w:type="spellEnd"/>
-      <w:proofErr w:type="gramEnd"/>
-      <w:r>
-        <w:t>(‘app’)</w:t>
+        <w:t>Example: document.getElementById(‘app’)</w:t>
       </w:r>
     </w:p>
     <w:p>
@@ -795,13 +649,8 @@
         <w:pStyle w:val="Heading4"/>
       </w:pPr>
       <w:r>
-        <w:t xml:space="preserve">class vs </w:t>
-      </w:r>
-      <w:proofErr w:type="spellStart"/>
-      <w:r>
-        <w:t>className</w:t>
-      </w:r>
-      <w:proofErr w:type="spellEnd"/>
+        <w:t>class vs className</w:t>
+      </w:r>
     </w:p>
     <w:p>
       <w:pPr>
@@ -809,15 +658,7 @@
       </w:pPr>
       <w:r>
         <w:lastRenderedPageBreak/>
-        <w:t xml:space="preserve">class in HTML is </w:t>
-      </w:r>
-      <w:proofErr w:type="spellStart"/>
-      <w:r>
-        <w:t>className</w:t>
-      </w:r>
-      <w:proofErr w:type="spellEnd"/>
-      <w:r>
-        <w:t xml:space="preserve"> in JSX because class is a reserved word in JS which JSX get translated you can’t use class</w:t>
+        <w:t>class in HTML is className in JSX because class is a reserved word in JS which JSX get translated you can’t use class</w:t>
       </w:r>
     </w:p>
     <w:p>
@@ -825,15 +666,7 @@
         <w:pStyle w:val="Heading6"/>
       </w:pPr>
       <w:r>
-        <w:t xml:space="preserve">JSX </w:t>
-      </w:r>
-      <w:proofErr w:type="spellStart"/>
-      <w:r>
-        <w:t>className</w:t>
-      </w:r>
-      <w:proofErr w:type="spellEnd"/>
-      <w:r>
-        <w:t xml:space="preserve"> attribute automatically render as class attributes</w:t>
+        <w:t>JSX className attribute automatically render as class attributes</w:t>
       </w:r>
     </w:p>
     <w:p>
@@ -857,31 +690,7 @@
         <w:pStyle w:val="Heading6"/>
       </w:pPr>
       <w:r>
-        <w:t>&lt;</w:t>
-      </w:r>
-      <w:proofErr w:type="spellStart"/>
-      <w:r>
-        <w:t>br</w:t>
-      </w:r>
-      <w:proofErr w:type="spellEnd"/>
-      <w:r>
-        <w:t xml:space="preserve"> /&gt; is JSX is ok but &lt;</w:t>
-      </w:r>
-      <w:proofErr w:type="spellStart"/>
-      <w:r>
-        <w:t>br</w:t>
-      </w:r>
-      <w:proofErr w:type="spellEnd"/>
-      <w:r>
-        <w:t xml:space="preserve">&gt; is not (even </w:t>
-      </w:r>
-      <w:proofErr w:type="spellStart"/>
-      <w:r>
-        <w:t>tho</w:t>
-      </w:r>
-      <w:proofErr w:type="spellEnd"/>
-      <w:r>
-        <w:t xml:space="preserve"> both ok in HTML)</w:t>
+        <w:t>&lt;br /&gt; is JSX is ok but &lt;br&gt; is not (even tho both ok in HTML)</w:t>
       </w:r>
     </w:p>
     <w:p>
@@ -897,31 +706,15 @@
         <w:pStyle w:val="Heading4"/>
       </w:pPr>
       <w:r>
-        <w:t xml:space="preserve">Wrap in </w:t>
-      </w:r>
-      <w:proofErr w:type="gramStart"/>
-      <w:r>
-        <w:t>{ }</w:t>
-      </w:r>
-      <w:proofErr w:type="gramEnd"/>
-      <w:r>
-        <w:t xml:space="preserve"> for JSX code to be read as JavaScript</w:t>
-      </w:r>
-    </w:p>
-    <w:p>
-      <w:pPr>
-        <w:pStyle w:val="Heading5"/>
-      </w:pPr>
-      <w:r>
-        <w:t>Example: &lt;h1</w:t>
-      </w:r>
-      <w:proofErr w:type="gramStart"/>
-      <w:r>
-        <w:t>&gt;{</w:t>
-      </w:r>
-      <w:proofErr w:type="gramEnd"/>
-      <w:r>
-        <w:t>2 + 3}&lt;/h1&gt; will show 5 but without the { } it will literally show 2 + 3</w:t>
+        <w:t>Wrap in { } for JSX code to be read as JavaScript</w:t>
+      </w:r>
+    </w:p>
+    <w:p>
+      <w:pPr>
+        <w:pStyle w:val="Heading5"/>
+      </w:pPr>
+      <w:r>
+        <w:t>Example: &lt;h1&gt;{2 + 3}&lt;/h1&gt; will show 5 but without the { } it will literally show 2 + 3</w:t>
       </w:r>
     </w:p>
     <w:p>
@@ -984,15 +777,7 @@
         <w:pStyle w:val="Heading5"/>
       </w:pPr>
       <w:r>
-        <w:t xml:space="preserve">Written in </w:t>
-      </w:r>
-      <w:proofErr w:type="spellStart"/>
-      <w:r>
-        <w:t>camelCase</w:t>
-      </w:r>
-      <w:proofErr w:type="spellEnd"/>
-      <w:r>
-        <w:t xml:space="preserve"> for</w:t>
+        <w:t>Written in camelCase for</w:t>
       </w:r>
       <w:r>
         <w:t xml:space="preserve"> JSX not all lowercase like HTML</w:t>
@@ -1003,15 +788,7 @@
         <w:pStyle w:val="Heading4"/>
       </w:pPr>
       <w:r>
-        <w:t xml:space="preserve">Conditionals: If statements that don’t work (can’t use an </w:t>
-      </w:r>
-      <w:proofErr w:type="gramStart"/>
-      <w:r>
-        <w:t>‘ if</w:t>
-      </w:r>
-      <w:proofErr w:type="gramEnd"/>
-      <w:r>
-        <w:t xml:space="preserve"> ’ in JSX)</w:t>
+        <w:t>Conditionals: If statements that don’t work (can’t use an ‘ if ’ in JSX)</w:t>
       </w:r>
     </w:p>
     <w:p>
@@ -1062,15 +839,7 @@
         </w:r>
       </w:hyperlink>
       <w:r>
-        <w:t xml:space="preserve">: </w:t>
-      </w:r>
-      <w:proofErr w:type="gramStart"/>
-      <w:r>
-        <w:t>x ?</w:t>
-      </w:r>
-      <w:proofErr w:type="gramEnd"/>
-      <w:r>
-        <w:t xml:space="preserve"> y : z  (if x truth return y, if x false return z)</w:t>
+        <w:t>: x ? y : z  (if x truth return y, if x false return z)</w:t>
       </w:r>
     </w:p>
     <w:p>
@@ -1099,13 +868,8 @@
       <w:pPr>
         <w:pStyle w:val="Heading5"/>
       </w:pPr>
-      <w:proofErr w:type="gramStart"/>
-      <w:r>
-        <w:t>.map</w:t>
-      </w:r>
-      <w:proofErr w:type="gramEnd"/>
-      <w:r>
-        <w:t>()</w:t>
+      <w:r>
+        <w:t>.map()</w:t>
       </w:r>
     </w:p>
     <w:p>
@@ -1123,13 +887,8 @@
       <w:pPr>
         <w:pStyle w:val="Heading7"/>
       </w:pPr>
-      <w:proofErr w:type="spellStart"/>
-      <w:r>
-        <w:t>const</w:t>
-      </w:r>
-      <w:proofErr w:type="spellEnd"/>
-      <w:r>
-        <w:t xml:space="preserve"> arrays = [‘thing1’, ‘thing2’, ‘thing3’]</w:t>
+      <w:r>
+        <w:t>const arrays = [‘thing1’, ‘thing2’, ‘thing3’]</w:t>
       </w:r>
       <w:r>
         <w:t>;</w:t>
@@ -1148,41 +907,7 @@
         <w:t xml:space="preserve">      </w:t>
       </w:r>
       <w:r>
-        <w:t xml:space="preserve"> </w:t>
-      </w:r>
-      <w:proofErr w:type="spellStart"/>
-      <w:r>
-        <w:t>const</w:t>
-      </w:r>
-      <w:proofErr w:type="spellEnd"/>
-      <w:r>
-        <w:t xml:space="preserve"> </w:t>
-      </w:r>
-      <w:proofErr w:type="spellStart"/>
-      <w:r>
-        <w:t>listArray</w:t>
-      </w:r>
-      <w:proofErr w:type="spellEnd"/>
-      <w:r>
-        <w:t xml:space="preserve"> = </w:t>
-      </w:r>
-      <w:proofErr w:type="spellStart"/>
-      <w:proofErr w:type="gramStart"/>
-      <w:r>
-        <w:t>arrays.map</w:t>
-      </w:r>
-      <w:proofErr w:type="spellEnd"/>
-      <w:r>
-        <w:t xml:space="preserve">( </w:t>
-      </w:r>
-      <w:proofErr w:type="spellStart"/>
-      <w:r>
-        <w:t>arrayItem</w:t>
-      </w:r>
-      <w:proofErr w:type="spellEnd"/>
-      <w:proofErr w:type="gramEnd"/>
-      <w:r>
-        <w:t xml:space="preserve"> =&gt; </w:t>
+        <w:t xml:space="preserve"> const listArray = arrays.map( arrayItem =&gt; </w:t>
       </w:r>
     </w:p>
     <w:p>
@@ -1198,15 +923,7 @@
         <w:t xml:space="preserve">        </w:t>
       </w:r>
       <w:r>
-        <w:t>&lt;li&gt;{</w:t>
-      </w:r>
-      <w:proofErr w:type="spellStart"/>
-      <w:r>
-        <w:t>arrayItem</w:t>
-      </w:r>
-      <w:proofErr w:type="spellEnd"/>
-      <w:r>
-        <w:t>} &lt;/li&gt;);</w:t>
+        <w:t>&lt;li&gt;{arrayItem} &lt;/li&gt;);</w:t>
       </w:r>
     </w:p>
     <w:p>
@@ -1218,53 +935,8 @@
         </w:numPr>
         <w:ind w:left="2520"/>
       </w:pPr>
-      <w:proofErr w:type="spellStart"/>
-      <w:r>
-        <w:t>ReactDom.render</w:t>
-      </w:r>
-      <w:proofErr w:type="spellEnd"/>
-      <w:r>
-        <w:t>(&lt;</w:t>
-      </w:r>
-      <w:proofErr w:type="spellStart"/>
-      <w:r>
-        <w:t>ul</w:t>
-      </w:r>
-      <w:proofErr w:type="spellEnd"/>
-      <w:r>
-        <w:t>&gt;{</w:t>
-      </w:r>
-      <w:proofErr w:type="spellStart"/>
-      <w:r>
-        <w:t>listArray</w:t>
-      </w:r>
-      <w:proofErr w:type="spellEnd"/>
-      <w:r>
-        <w:t>}&lt;/</w:t>
-      </w:r>
-      <w:proofErr w:type="spellStart"/>
-      <w:r>
-        <w:t>ul</w:t>
-      </w:r>
-      <w:proofErr w:type="spellEnd"/>
-      <w:r>
-        <w:t xml:space="preserve">&gt;, </w:t>
-      </w:r>
-      <w:proofErr w:type="spellStart"/>
-      <w:r>
-        <w:t>document.get</w:t>
-      </w:r>
-      <w:proofErr w:type="spellEnd"/>
-      <w:r>
-        <w:t xml:space="preserve"> </w:t>
-      </w:r>
-      <w:proofErr w:type="gramStart"/>
-      <w:r>
-        <w:t>… )</w:t>
-      </w:r>
-      <w:proofErr w:type="gramEnd"/>
-      <w:r>
-        <w:t>;</w:t>
+      <w:r>
+        <w:t>ReactDom.render(&lt;ul&gt;{listArray}&lt;/ul&gt;, document.get … );</w:t>
       </w:r>
     </w:p>
     <w:p>
@@ -1355,14 +1027,12 @@
         <w:pStyle w:val="Heading3"/>
       </w:pPr>
       <w:hyperlink r:id="rId14" w:anchor="react.createelement" w:history="1">
-        <w:proofErr w:type="spellStart"/>
         <w:r>
           <w:rPr>
             <w:rStyle w:val="Hyperlink"/>
           </w:rPr>
           <w:t>React.createElement</w:t>
         </w:r>
-        <w:proofErr w:type="spellEnd"/>
       </w:hyperlink>
     </w:p>
     <w:p>
@@ -1385,13 +1055,8 @@
       <w:pPr>
         <w:pStyle w:val="Heading6"/>
       </w:pPr>
-      <w:proofErr w:type="spellStart"/>
-      <w:r>
-        <w:t>const</w:t>
-      </w:r>
-      <w:proofErr w:type="spellEnd"/>
-      <w:r>
-        <w:t xml:space="preserve"> title = &lt;h1&gt;Hello World&lt;/h1&gt;</w:t>
+      <w:r>
+        <w:t>const title = &lt;h1&gt;Hello World&lt;/h1&gt;</w:t>
       </w:r>
     </w:p>
     <w:p>
@@ -1406,21 +1071,8 @@
       <w:pPr>
         <w:pStyle w:val="Heading6"/>
       </w:pPr>
-      <w:proofErr w:type="spellStart"/>
-      <w:r>
-        <w:t>Const</w:t>
-      </w:r>
-      <w:proofErr w:type="spellEnd"/>
-      <w:r>
-        <w:t xml:space="preserve"> title = </w:t>
-      </w:r>
-      <w:proofErr w:type="spellStart"/>
-      <w:r>
-        <w:t>React.createElement</w:t>
-      </w:r>
-      <w:proofErr w:type="spellEnd"/>
-      <w:r>
-        <w:t>(</w:t>
+      <w:r>
+        <w:t>Const title = React.createElement(</w:t>
       </w:r>
     </w:p>
     <w:p>
@@ -1734,29 +1386,7 @@
           <w:bdr w:val="none" w:sz="0" w:space="0" w:color="auto" w:frame="1"/>
           <w:shd w:val="clear" w:color="auto" w:fill="FFFFFF"/>
         </w:rPr>
-        <w:t xml:space="preserve">// </w:t>
-      </w:r>
-      <w:proofErr w:type="gramStart"/>
-      <w:r>
-        <w:rPr>
-          <w:rStyle w:val="m5168182989902967634cm-comment"/>
-          <w:rFonts w:cs="Calibri"/>
-          <w:color w:val="747474" w:themeColor="background2" w:themeShade="80"/>
-          <w:bdr w:val="none" w:sz="0" w:space="0" w:color="auto" w:frame="1"/>
-          <w:shd w:val="clear" w:color="auto" w:fill="FFFFFF"/>
-        </w:rPr>
-        <w:t>{ imported</w:t>
-      </w:r>
-      <w:proofErr w:type="gramEnd"/>
-      <w:r>
-        <w:rPr>
-          <w:rStyle w:val="m5168182989902967634cm-comment"/>
-          <w:rFonts w:cs="Calibri"/>
-          <w:color w:val="747474" w:themeColor="background2" w:themeShade="80"/>
-          <w:bdr w:val="none" w:sz="0" w:space="0" w:color="auto" w:frame="1"/>
-          <w:shd w:val="clear" w:color="auto" w:fill="FFFFFF"/>
-        </w:rPr>
-        <w:t xml:space="preserve"> object properties here... }</w:t>
+        <w:t>// { imported object properties here... }</w:t>
       </w:r>
     </w:p>
     <w:p>
@@ -1824,7 +1454,6 @@
         </w:rPr>
         <w:t xml:space="preserve"> </w:t>
       </w:r>
-      <w:proofErr w:type="spellStart"/>
       <w:r>
         <w:rPr>
           <w:rStyle w:val="m5168182989902967634cm-def"/>
@@ -1838,7 +1467,6 @@
         </w:rPr>
         <w:t>ReactDOM</w:t>
       </w:r>
-      <w:proofErr w:type="spellEnd"/>
       <w:r>
         <w:rPr>
           <w:rStyle w:val="Emphasis"/>
@@ -1885,35 +1513,7 @@
           <w:bdr w:val="none" w:sz="0" w:space="0" w:color="auto" w:frame="1"/>
           <w:shd w:val="clear" w:color="auto" w:fill="FFFFFF"/>
         </w:rPr>
-        <w:t>'react-</w:t>
-      </w:r>
-      <w:proofErr w:type="spellStart"/>
-      <w:r>
-        <w:rPr>
-          <w:rStyle w:val="m5168182989902967634cm-string"/>
-          <w:rFonts w:cs="Calibri"/>
-          <w:i/>
-          <w:iCs/>
-          <w:color w:val="auto"/>
-          <w:szCs w:val="22"/>
-          <w:bdr w:val="none" w:sz="0" w:space="0" w:color="auto" w:frame="1"/>
-          <w:shd w:val="clear" w:color="auto" w:fill="FFFFFF"/>
-        </w:rPr>
-        <w:t>dom</w:t>
-      </w:r>
-      <w:proofErr w:type="spellEnd"/>
-      <w:r>
-        <w:rPr>
-          <w:rStyle w:val="m5168182989902967634cm-string"/>
-          <w:rFonts w:cs="Calibri"/>
-          <w:i/>
-          <w:iCs/>
-          <w:color w:val="auto"/>
-          <w:szCs w:val="22"/>
-          <w:bdr w:val="none" w:sz="0" w:space="0" w:color="auto" w:frame="1"/>
-          <w:shd w:val="clear" w:color="auto" w:fill="FFFFFF"/>
-        </w:rPr>
-        <w:t>'</w:t>
+        <w:t>'react-dom'</w:t>
       </w:r>
       <w:r>
         <w:rPr>
@@ -1955,31 +1555,7 @@
           <w:bdr w:val="none" w:sz="0" w:space="0" w:color="auto" w:frame="1"/>
           <w:shd w:val="clear" w:color="auto" w:fill="FFFFFF"/>
         </w:rPr>
-        <w:t xml:space="preserve"> ‘react-</w:t>
-      </w:r>
-      <w:proofErr w:type="spellStart"/>
-      <w:r>
-        <w:rPr>
-          <w:rStyle w:val="Emphasis"/>
-          <w:rFonts w:cs="Calibri"/>
-          <w:i/>
-          <w:color w:val="747474" w:themeColor="background2" w:themeShade="80"/>
-          <w:bdr w:val="none" w:sz="0" w:space="0" w:color="auto" w:frame="1"/>
-          <w:shd w:val="clear" w:color="auto" w:fill="FFFFFF"/>
-        </w:rPr>
-        <w:t>dom</w:t>
-      </w:r>
-      <w:proofErr w:type="spellEnd"/>
-      <w:r>
-        <w:rPr>
-          <w:rStyle w:val="Emphasis"/>
-          <w:rFonts w:cs="Calibri"/>
-          <w:i/>
-          <w:color w:val="747474" w:themeColor="background2" w:themeShade="80"/>
-          <w:bdr w:val="none" w:sz="0" w:space="0" w:color="auto" w:frame="1"/>
-          <w:shd w:val="clear" w:color="auto" w:fill="FFFFFF"/>
-        </w:rPr>
-        <w:t xml:space="preserve">’ </w:t>
+        <w:t xml:space="preserve"> ‘react-dom’ </w:t>
       </w:r>
       <w:r>
         <w:rPr>
@@ -2143,23 +1719,7 @@
           <w:shd w:val="clear" w:color="auto" w:fill="FFFFFF"/>
         </w:rPr>
         <w:lastRenderedPageBreak/>
-        <w:t>To make a component class you use a base class from React library (</w:t>
-      </w:r>
-      <w:proofErr w:type="spellStart"/>
-      <w:r>
-        <w:rPr>
-          <w:bdr w:val="none" w:sz="0" w:space="0" w:color="auto" w:frame="1"/>
-          <w:shd w:val="clear" w:color="auto" w:fill="FFFFFF"/>
-        </w:rPr>
-        <w:t>React.Component</w:t>
-      </w:r>
-      <w:proofErr w:type="spellEnd"/>
-      <w:r>
-        <w:rPr>
-          <w:bdr w:val="none" w:sz="0" w:space="0" w:color="auto" w:frame="1"/>
-          <w:shd w:val="clear" w:color="auto" w:fill="FFFFFF"/>
-        </w:rPr>
-        <w:t>)</w:t>
+        <w:t>To make a component class you use a base class from React library (React.Component)</w:t>
       </w:r>
     </w:p>
     <w:p>
@@ -2487,37 +2047,16 @@
       <w:pPr>
         <w:pStyle w:val="Heading2"/>
       </w:pPr>
-      <w:proofErr w:type="gramStart"/>
-      <w:r>
-        <w:t>Render( )</w:t>
-      </w:r>
-      <w:proofErr w:type="gramEnd"/>
-      <w:r>
-        <w:t xml:space="preserve"> must have a return, but can also contain more</w:t>
-      </w:r>
-    </w:p>
-    <w:p>
-      <w:pPr>
-        <w:pStyle w:val="Heading4"/>
-      </w:pPr>
-      <w:r>
-        <w:t xml:space="preserve">Example: </w:t>
-      </w:r>
-      <w:proofErr w:type="spellStart"/>
-      <w:r>
-        <w:t>Math.floor</w:t>
-      </w:r>
-      <w:proofErr w:type="spellEnd"/>
-      <w:r>
-        <w:t>(</w:t>
-      </w:r>
-      <w:proofErr w:type="spellStart"/>
-      <w:r>
-        <w:t>Math.random</w:t>
-      </w:r>
-      <w:proofErr w:type="spellEnd"/>
-      <w:r>
-        <w:t>() * 10 + 1);</w:t>
+      <w:r>
+        <w:t>Render( ) must have a return, but can also contain more</w:t>
+      </w:r>
+    </w:p>
+    <w:p>
+      <w:pPr>
+        <w:pStyle w:val="Heading4"/>
+      </w:pPr>
+      <w:r>
+        <w:t>Example: Math.floor(Math.random() * 10 + 1);</w:t>
       </w:r>
     </w:p>
     <w:p>
@@ -2559,15 +2098,7 @@
         <w:pStyle w:val="Heading4"/>
       </w:pPr>
       <w:r>
-        <w:t>This refers to an object on which this’s enclosing method (</w:t>
-      </w:r>
-      <w:proofErr w:type="gramStart"/>
-      <w:r>
-        <w:t>often .render</w:t>
-      </w:r>
-      <w:proofErr w:type="gramEnd"/>
-      <w:r>
-        <w:t>()) is called</w:t>
+        <w:t>This refers to an object on which this’s enclosing method (often .render()) is called</w:t>
       </w:r>
     </w:p>
     <w:p>
@@ -2620,23 +2151,7 @@
         <w:ind w:left="1800"/>
       </w:pPr>
       <w:r>
-        <w:t xml:space="preserve">&lt;div </w:t>
-      </w:r>
-      <w:proofErr w:type="spellStart"/>
-      <w:r>
-        <w:t>onHover</w:t>
-      </w:r>
-      <w:proofErr w:type="spellEnd"/>
-      <w:r>
-        <w:t>= {</w:t>
-      </w:r>
-      <w:proofErr w:type="spellStart"/>
-      <w:r>
-        <w:t>myFunc</w:t>
-      </w:r>
-      <w:proofErr w:type="spellEnd"/>
-      <w:r>
-        <w:t xml:space="preserve">}&gt; &lt;/div&gt; </w:t>
+        <w:t xml:space="preserve">&lt;div onHover= {myFunc}&gt; &lt;/div&gt; </w:t>
       </w:r>
     </w:p>
     <w:p>
@@ -2694,15 +2209,7 @@
         <w:pStyle w:val="Heading2"/>
       </w:pPr>
       <w:r>
-        <w:t xml:space="preserve">By </w:t>
-      </w:r>
-      <w:proofErr w:type="gramStart"/>
-      <w:r>
-        <w:t>default</w:t>
-      </w:r>
-      <w:proofErr w:type="gramEnd"/>
-      <w:r>
-        <w:t xml:space="preserve"> every JavaScript file is invisible to other JavaScript files</w:t>
+        <w:t>By default every JavaScript file is invisible to other JavaScript files</w:t>
       </w:r>
     </w:p>
     <w:p>
@@ -2723,61 +2230,32 @@
       <w:pPr>
         <w:pStyle w:val="Heading5"/>
       </w:pPr>
-      <w:proofErr w:type="gramStart"/>
-      <w:r>
-        <w:t>Also</w:t>
-      </w:r>
-      <w:proofErr w:type="gramEnd"/>
-      <w:r>
-        <w:t xml:space="preserve"> will need an export statement (exporting variable you hope to grab)</w:t>
-      </w:r>
-    </w:p>
-    <w:p>
-      <w:pPr>
-        <w:pStyle w:val="Heading5"/>
-      </w:pPr>
-      <w:r>
-        <w:t xml:space="preserve">Rarely will you see import without export and </w:t>
-      </w:r>
-      <w:proofErr w:type="spellStart"/>
-      <w:r>
-        <w:t>visa</w:t>
-      </w:r>
-      <w:proofErr w:type="spellEnd"/>
-      <w:r>
-        <w:t xml:space="preserve"> versa </w:t>
-      </w:r>
-    </w:p>
-    <w:p>
-      <w:pPr>
-        <w:pStyle w:val="Heading4"/>
-      </w:pPr>
-      <w:r>
-        <w:t xml:space="preserve">If string at end of import is a / </w:t>
-      </w:r>
-      <w:proofErr w:type="gramStart"/>
-      <w:r>
-        <w:t>or .</w:t>
-      </w:r>
-      <w:proofErr w:type="gramEnd"/>
-      <w:r>
-        <w:t xml:space="preserve"> then import treats the string as a file path</w:t>
-      </w:r>
-    </w:p>
-    <w:p>
-      <w:pPr>
-        <w:pStyle w:val="Heading5"/>
-      </w:pPr>
-      <w:r>
-        <w:t>.</w:t>
-      </w:r>
-      <w:proofErr w:type="spellStart"/>
-      <w:r>
-        <w:t>js</w:t>
-      </w:r>
-      <w:proofErr w:type="spellEnd"/>
-      <w:r>
-        <w:t xml:space="preserve"> is assumed so is not necessary at the end of file name</w:t>
+      <w:r>
+        <w:t>Also will need an export statement (exporting variable you hope to grab)</w:t>
+      </w:r>
+    </w:p>
+    <w:p>
+      <w:pPr>
+        <w:pStyle w:val="Heading5"/>
+      </w:pPr>
+      <w:r>
+        <w:t xml:space="preserve">Rarely will you see import without export and visa versa </w:t>
+      </w:r>
+    </w:p>
+    <w:p>
+      <w:pPr>
+        <w:pStyle w:val="Heading4"/>
+      </w:pPr>
+      <w:r>
+        <w:t>If string at end of import is a / or . then import treats the string as a file path</w:t>
+      </w:r>
+    </w:p>
+    <w:p>
+      <w:pPr>
+        <w:pStyle w:val="Heading5"/>
+      </w:pPr>
+      <w:r>
+        <w:t>.js is assumed so is not necessary at the end of file name</w:t>
       </w:r>
     </w:p>
     <w:p>
@@ -2803,13 +2281,8 @@
       <w:pPr>
         <w:pStyle w:val="Heading5"/>
       </w:pPr>
-      <w:proofErr w:type="spellStart"/>
-      <w:r>
-        <w:t>React’s</w:t>
-      </w:r>
-      <w:proofErr w:type="spellEnd"/>
-      <w:r>
-        <w:t xml:space="preserve"> import/export specific </w:t>
+      <w:r>
+        <w:t xml:space="preserve">React’s import/export specific </w:t>
       </w:r>
       <w:hyperlink r:id="rId24" w:history="1">
         <w:r>
@@ -2936,11 +2409,9 @@
       <w:pPr>
         <w:pStyle w:val="Heading4"/>
       </w:pPr>
-      <w:proofErr w:type="gramStart"/>
       <w:r>
         <w:t>this.props</w:t>
       </w:r>
-      <w:proofErr w:type="gramEnd"/>
     </w:p>
     <w:p>
       <w:pPr>
@@ -2980,15 +2451,7 @@
         <w:pStyle w:val="Heading7"/>
       </w:pPr>
       <w:r>
-        <w:t xml:space="preserve">Set name attribute equal to info you want to pass, use </w:t>
-      </w:r>
-      <w:proofErr w:type="gramStart"/>
-      <w:r>
-        <w:t>{ }</w:t>
-      </w:r>
-      <w:proofErr w:type="gramEnd"/>
-      <w:r>
-        <w:t xml:space="preserve"> if passing something that is not a string</w:t>
+        <w:t>Set name attribute equal to info you want to pass, use { } if passing something that is not a string</w:t>
       </w:r>
     </w:p>
     <w:p>
@@ -3284,8 +2747,6 @@
         <w:lastRenderedPageBreak/>
         <w:t>this.props.children</w:t>
       </w:r>
-      <w:bookmarkStart w:id="0" w:name="_GoBack"/>
-      <w:bookmarkEnd w:id="0"/>
     </w:p>
     <w:p>
       <w:pPr>
@@ -3644,6 +3105,104 @@
       <w:r>
         <w:t xml:space="preserve">Thus, this.setState() cannot be called in .render() or it’d be an infinite loop </w:t>
       </w:r>
+    </w:p>
+    <w:p>
+      <w:pPr>
+        <w:pStyle w:val="Heading1"/>
+      </w:pPr>
+      <w:r>
+        <w:t>Stateless components inhert from stateful components</w:t>
+      </w:r>
+    </w:p>
+    <w:p>
+      <w:pPr>
+        <w:pStyle w:val="Heading2"/>
+      </w:pPr>
+      <w:r>
+        <w:t>Programming Pattern</w:t>
+      </w:r>
+    </w:p>
+    <w:p>
+      <w:pPr>
+        <w:pStyle w:val="Heading4"/>
+      </w:pPr>
+      <w:r>
+        <w:t>Stateful Component</w:t>
+      </w:r>
+    </w:p>
+    <w:p>
+      <w:pPr>
+        <w:pStyle w:val="Heading5"/>
+      </w:pPr>
+      <w:r>
+        <w:t>Describes a component with a state</w:t>
+      </w:r>
+    </w:p>
+    <w:p>
+      <w:pPr>
+        <w:pStyle w:val="Heading4"/>
+      </w:pPr>
+      <w:r>
+        <w:t>Stateless Component</w:t>
+      </w:r>
+    </w:p>
+    <w:p>
+      <w:pPr>
+        <w:pStyle w:val="Heading5"/>
+      </w:pPr>
+      <w:r>
+        <w:t>Describes a component without a state</w:t>
+      </w:r>
+    </w:p>
+    <w:p>
+      <w:pPr>
+        <w:pStyle w:val="Heading4"/>
+      </w:pPr>
+      <w:r>
+        <w:t>In our pattern, stateful components passes its state onto a stateless component</w:t>
+      </w:r>
+    </w:p>
+    <w:p>
+      <w:pPr>
+        <w:pStyle w:val="Heading5"/>
+      </w:pPr>
+      <w:r>
+        <w:t>Rendering is the only way for a component to pass props to another component</w:t>
+      </w:r>
+    </w:p>
+    <w:p>
+      <w:pPr>
+        <w:pStyle w:val="Heading5"/>
+      </w:pPr>
+      <w:r>
+        <w:t xml:space="preserve">Any component rendered by a different component must be included in an export statement </w:t>
+      </w:r>
+    </w:p>
+    <w:p>
+      <w:pPr>
+        <w:pStyle w:val="Heading2"/>
+      </w:pPr>
+      <w:r>
+        <w:t>Updating Components</w:t>
+      </w:r>
+    </w:p>
+    <w:p>
+      <w:pPr>
+        <w:pStyle w:val="Heading4"/>
+      </w:pPr>
+      <w:r>
+        <w:t>A React component should use props to store information that can be changed, but can only be changed by a different component</w:t>
+      </w:r>
+    </w:p>
+    <w:p>
+      <w:pPr>
+        <w:pStyle w:val="Heading4"/>
+      </w:pPr>
+      <w:r>
+        <w:t>A React component should use state to store information that the component itself can change</w:t>
+      </w:r>
+      <w:bookmarkStart w:id="0" w:name="_GoBack"/>
+      <w:bookmarkEnd w:id="0"/>
     </w:p>
     <w:p>
       <w:pPr>
@@ -5304,7 +4863,7 @@
 </file>
 
 <file path=customXml/itemProps1.xml><?xml version="1.0" encoding="utf-8"?>
-<ds:datastoreItem xmlns:ds="http://schemas.openxmlformats.org/officeDocument/2006/customXml" ds:itemID="{42FD35FC-6CE2-7B4F-93B3-2ECFC1B8F186}">
+<ds:datastoreItem xmlns:ds="http://schemas.openxmlformats.org/officeDocument/2006/customXml" ds:itemID="{D0AA9298-BF62-FE4D-B1E3-AA778EE3F6E2}">
   <ds:schemaRefs>
     <ds:schemaRef ds:uri="http://schemas.openxmlformats.org/officeDocument/2006/bibliography"/>
   </ds:schemaRefs>

</xml_diff>

<commit_message>
child update sibling components
</commit_message>
<xml_diff>
--- a/download-edit/ReactJS.docx
+++ b/download-edit/ReactJS.docx
@@ -4244,11 +4244,477 @@
       <w:r>
         <w:t>Child Components Update Their Siblings’ Props</w:t>
       </w:r>
+    </w:p>
+    <w:p>
+      <w:pPr>
+        <w:pStyle w:val="Heading4"/>
+      </w:pPr>
+      <w:r>
+        <w:t>Components should only have one job</w:t>
+      </w:r>
+    </w:p>
+    <w:p>
+      <w:pPr>
+        <w:pStyle w:val="Heading5"/>
+      </w:pPr>
+      <w:r>
+        <w:t>If there are two jobs, split them up into two separate components</w:t>
+      </w:r>
+    </w:p>
+    <w:p>
+      <w:pPr>
+        <w:pStyle w:val="Heading4"/>
+      </w:pPr>
+      <w:r>
+        <w:t>One stateless component to display information</w:t>
+      </w:r>
+    </w:p>
+    <w:p>
+      <w:pPr>
+        <w:pStyle w:val="Heading4"/>
+      </w:pPr>
+      <w:r>
+        <w:t>One stateless component to offer ability to change information</w:t>
+      </w:r>
+    </w:p>
+    <w:p>
+      <w:pPr>
+        <w:pStyle w:val="Heading4"/>
+      </w:pPr>
+      <w:r>
+        <w:t>Note: remember components can only have one outer element, so wrap in a div if needed</w:t>
+      </w:r>
+    </w:p>
+    <w:p>
+      <w:pPr>
+        <w:pStyle w:val="Heading2"/>
+      </w:pPr>
+      <w:r>
+        <w:t xml:space="preserve">Review: Stateless Components Inherit </w:t>
+      </w:r>
+      <w:proofErr w:type="gramStart"/>
+      <w:r>
+        <w:t>From</w:t>
+      </w:r>
+      <w:proofErr w:type="gramEnd"/>
+      <w:r>
+        <w:t xml:space="preserve"> </w:t>
+      </w:r>
+      <w:proofErr w:type="spellStart"/>
+      <w:r>
+        <w:t>Stateful</w:t>
+      </w:r>
+      <w:proofErr w:type="spellEnd"/>
+      <w:r>
+        <w:t xml:space="preserve"> Components </w:t>
+      </w:r>
+    </w:p>
+    <w:p>
+      <w:pPr>
+        <w:pStyle w:val="Heading4"/>
+      </w:pPr>
+      <w:r>
+        <w:t xml:space="preserve">A </w:t>
+      </w:r>
+      <w:proofErr w:type="spellStart"/>
+      <w:r>
+        <w:t>stateful</w:t>
+      </w:r>
+      <w:proofErr w:type="spellEnd"/>
+      <w:r>
+        <w:t xml:space="preserve"> component class defines a function that calls </w:t>
+      </w:r>
+      <w:proofErr w:type="spellStart"/>
+      <w:proofErr w:type="gramStart"/>
+      <w:r>
+        <w:t>this.setState</w:t>
+      </w:r>
+      <w:proofErr w:type="spellEnd"/>
+      <w:proofErr w:type="gramEnd"/>
+      <w:r>
+        <w:t xml:space="preserve"> (See: Parent.js lines 15-19)</w:t>
+      </w:r>
+    </w:p>
+    <w:p>
+      <w:pPr>
+        <w:pStyle w:val="Heading4"/>
+      </w:pPr>
+      <w:r>
+        <w:t xml:space="preserve">The </w:t>
+      </w:r>
+      <w:proofErr w:type="spellStart"/>
+      <w:r>
+        <w:t>stateful</w:t>
+      </w:r>
+      <w:proofErr w:type="spellEnd"/>
+      <w:r>
+        <w:t xml:space="preserve"> component passes that function down to a stateless component (See Parent.js line 24)</w:t>
+      </w:r>
+    </w:p>
+    <w:p>
+      <w:pPr>
+        <w:pStyle w:val="Heading4"/>
+      </w:pPr>
+      <w:r>
+        <w:lastRenderedPageBreak/>
+        <w:t>That stateless component class defines a function that calls the passed-down function, and that can take an event object as an argument (See: Child.js lines 10-13)</w:t>
+      </w:r>
+    </w:p>
+    <w:p>
+      <w:pPr>
+        <w:pStyle w:val="Heading4"/>
+      </w:pPr>
+      <w:r>
+        <w:t>The stateless component class uses this new function as an event handler (See Child.js line 20)</w:t>
+      </w:r>
+    </w:p>
+    <w:p>
+      <w:pPr>
+        <w:pStyle w:val="Heading4"/>
+      </w:pPr>
+      <w:r>
+        <w:t>When an event is detected, the parent’s state updates. (A user selects a new dropdown menu item)</w:t>
+      </w:r>
+    </w:p>
+    <w:p>
+      <w:pPr>
+        <w:pStyle w:val="Heading4"/>
+      </w:pPr>
+      <w:r>
+        <w:t xml:space="preserve">The </w:t>
+      </w:r>
+      <w:proofErr w:type="spellStart"/>
+      <w:r>
+        <w:t>stateful</w:t>
+      </w:r>
+      <w:proofErr w:type="spellEnd"/>
+      <w:r>
+        <w:t xml:space="preserve"> component class passes its state, distinct from the ability to change its state, to a different stateless component (Parent.js line 25)</w:t>
+      </w:r>
+    </w:p>
+    <w:p>
+      <w:pPr>
+        <w:pStyle w:val="Heading4"/>
+      </w:pPr>
+      <w:r>
+        <w:t>That stateless component class receives that state and displays it (Sibling.js lines 5-10)</w:t>
+      </w:r>
+    </w:p>
+    <w:p>
+      <w:pPr>
+        <w:pStyle w:val="Heading4"/>
+      </w:pPr>
+      <w:r>
+        <w:t xml:space="preserve">An instance of the </w:t>
+      </w:r>
+      <w:proofErr w:type="spellStart"/>
+      <w:r>
+        <w:t>statefull</w:t>
+      </w:r>
+      <w:proofErr w:type="spellEnd"/>
+      <w:r>
+        <w:t xml:space="preserve"> component class is rendered. One stateless child component displays the state, and a different stateless child component </w:t>
+      </w:r>
+      <w:proofErr w:type="spellStart"/>
+      <w:r>
+        <w:t>displas</w:t>
+      </w:r>
+      <w:proofErr w:type="spellEnd"/>
+      <w:r>
+        <w:t xml:space="preserve"> a way to change the (Parent.js lines 23-26)</w:t>
+      </w:r>
+    </w:p>
+    <w:p>
+      <w:pPr>
+        <w:pStyle w:val="Heading4"/>
+      </w:pPr>
+      <w:r>
+        <w:t>This pattern occurs all the time in React – it will become clearer!</w:t>
+      </w:r>
+    </w:p>
+    <w:p>
+      <w:pPr>
+        <w:pStyle w:val="Heading4"/>
+        <w:numPr>
+          <w:ilvl w:val="0"/>
+          <w:numId w:val="0"/>
+        </w:numPr>
+        <w:ind w:left="1440"/>
+      </w:pPr>
+    </w:p>
+    <w:p>
+      <w:pPr>
+        <w:pStyle w:val="Heading4"/>
+        <w:numPr>
+          <w:ilvl w:val="0"/>
+          <w:numId w:val="0"/>
+        </w:numPr>
+      </w:pPr>
+      <w:r>
+        <w:rPr>
+          <w:noProof/>
+        </w:rPr>
+        <w:drawing>
+          <wp:anchor distT="0" distB="0" distL="114300" distR="114300" simplePos="0" relativeHeight="251664384" behindDoc="1" locked="0" layoutInCell="1" allowOverlap="1">
+            <wp:simplePos x="0" y="0"/>
+            <wp:positionH relativeFrom="column">
+              <wp:posOffset>4247368</wp:posOffset>
+            </wp:positionH>
+            <wp:positionV relativeFrom="paragraph">
+              <wp:posOffset>326195</wp:posOffset>
+            </wp:positionV>
+            <wp:extent cx="2571115" cy="1289685"/>
+            <wp:effectExtent l="0" t="0" r="0" b="5715"/>
+            <wp:wrapSquare wrapText="bothSides"/>
+            <wp:docPr id="11" name="Picture 11"/>
+            <wp:cNvGraphicFramePr>
+              <a:graphicFrameLocks xmlns:a="http://schemas.openxmlformats.org/drawingml/2006/main" noChangeAspect="1"/>
+            </wp:cNvGraphicFramePr>
+            <a:graphic xmlns:a="http://schemas.openxmlformats.org/drawingml/2006/main">
+              <a:graphicData uri="http://schemas.openxmlformats.org/drawingml/2006/picture">
+                <pic:pic xmlns:pic="http://schemas.openxmlformats.org/drawingml/2006/picture">
+                  <pic:nvPicPr>
+                    <pic:cNvPr id="11" name="Screen Shot 2018-03-20 at 11.25.24 PM.png"/>
+                    <pic:cNvPicPr/>
+                  </pic:nvPicPr>
+                  <pic:blipFill>
+                    <a:blip r:embed="rId34" cstate="print">
+                      <a:extLst>
+                        <a:ext uri="{28A0092B-C50C-407E-A947-70E740481C1C}">
+                          <a14:useLocalDpi xmlns:a14="http://schemas.microsoft.com/office/drawing/2010/main" val="0"/>
+                        </a:ext>
+                      </a:extLst>
+                    </a:blip>
+                    <a:stretch>
+                      <a:fillRect/>
+                    </a:stretch>
+                  </pic:blipFill>
+                  <pic:spPr>
+                    <a:xfrm>
+                      <a:off x="0" y="0"/>
+                      <a:ext cx="2571115" cy="1289685"/>
+                    </a:xfrm>
+                    <a:prstGeom prst="rect">
+                      <a:avLst/>
+                    </a:prstGeom>
+                  </pic:spPr>
+                </pic:pic>
+              </a:graphicData>
+            </a:graphic>
+            <wp14:sizeRelH relativeFrom="page">
+              <wp14:pctWidth>0</wp14:pctWidth>
+            </wp14:sizeRelH>
+            <wp14:sizeRelV relativeFrom="page">
+              <wp14:pctHeight>0</wp14:pctHeight>
+            </wp14:sizeRelV>
+          </wp:anchor>
+        </w:drawing>
+      </w:r>
+      <w:r>
+        <w:rPr>
+          <w:noProof/>
+        </w:rPr>
+        <w:drawing>
+          <wp:anchor distT="0" distB="0" distL="114300" distR="114300" simplePos="0" relativeHeight="251663360" behindDoc="0" locked="0" layoutInCell="1" allowOverlap="1">
+            <wp:simplePos x="0" y="0"/>
+            <wp:positionH relativeFrom="column">
+              <wp:posOffset>1849364</wp:posOffset>
+            </wp:positionH>
+            <wp:positionV relativeFrom="paragraph">
+              <wp:posOffset>324289</wp:posOffset>
+            </wp:positionV>
+            <wp:extent cx="2421890" cy="2774315"/>
+            <wp:effectExtent l="0" t="0" r="3810" b="0"/>
+            <wp:wrapSquare wrapText="bothSides"/>
+            <wp:docPr id="10" name="Picture 10"/>
+            <wp:cNvGraphicFramePr>
+              <a:graphicFrameLocks xmlns:a="http://schemas.openxmlformats.org/drawingml/2006/main" noChangeAspect="1"/>
+            </wp:cNvGraphicFramePr>
+            <a:graphic xmlns:a="http://schemas.openxmlformats.org/drawingml/2006/main">
+              <a:graphicData uri="http://schemas.openxmlformats.org/drawingml/2006/picture">
+                <pic:pic xmlns:pic="http://schemas.openxmlformats.org/drawingml/2006/picture">
+                  <pic:nvPicPr>
+                    <pic:cNvPr id="10" name="Screen Shot 2018-03-20 at 11.25.17 PM.png"/>
+                    <pic:cNvPicPr/>
+                  </pic:nvPicPr>
+                  <pic:blipFill>
+                    <a:blip r:embed="rId35" cstate="print">
+                      <a:extLst>
+                        <a:ext uri="{28A0092B-C50C-407E-A947-70E740481C1C}">
+                          <a14:useLocalDpi xmlns:a14="http://schemas.microsoft.com/office/drawing/2010/main" val="0"/>
+                        </a:ext>
+                      </a:extLst>
+                    </a:blip>
+                    <a:stretch>
+                      <a:fillRect/>
+                    </a:stretch>
+                  </pic:blipFill>
+                  <pic:spPr>
+                    <a:xfrm>
+                      <a:off x="0" y="0"/>
+                      <a:ext cx="2421890" cy="2774315"/>
+                    </a:xfrm>
+                    <a:prstGeom prst="rect">
+                      <a:avLst/>
+                    </a:prstGeom>
+                  </pic:spPr>
+                </pic:pic>
+              </a:graphicData>
+            </a:graphic>
+            <wp14:sizeRelH relativeFrom="page">
+              <wp14:pctWidth>0</wp14:pctWidth>
+            </wp14:sizeRelH>
+            <wp14:sizeRelV relativeFrom="page">
+              <wp14:pctHeight>0</wp14:pctHeight>
+            </wp14:sizeRelV>
+          </wp:anchor>
+        </w:drawing>
+      </w:r>
+      <w:r>
+        <w:rPr>
+          <w:noProof/>
+        </w:rPr>
+        <w:drawing>
+          <wp:anchor distT="0" distB="0" distL="114300" distR="114300" simplePos="0" relativeHeight="251662336" behindDoc="0" locked="0" layoutInCell="1" allowOverlap="1">
+            <wp:simplePos x="0" y="0"/>
+            <wp:positionH relativeFrom="column">
+              <wp:posOffset>-459935</wp:posOffset>
+            </wp:positionH>
+            <wp:positionV relativeFrom="paragraph">
+              <wp:posOffset>326243</wp:posOffset>
+            </wp:positionV>
+            <wp:extent cx="2322195" cy="3469640"/>
+            <wp:effectExtent l="0" t="0" r="1905" b="0"/>
+            <wp:wrapSquare wrapText="bothSides"/>
+            <wp:docPr id="7" name="Picture 7"/>
+            <wp:cNvGraphicFramePr>
+              <a:graphicFrameLocks xmlns:a="http://schemas.openxmlformats.org/drawingml/2006/main" noChangeAspect="1"/>
+            </wp:cNvGraphicFramePr>
+            <a:graphic xmlns:a="http://schemas.openxmlformats.org/drawingml/2006/main">
+              <a:graphicData uri="http://schemas.openxmlformats.org/drawingml/2006/picture">
+                <pic:pic xmlns:pic="http://schemas.openxmlformats.org/drawingml/2006/picture">
+                  <pic:nvPicPr>
+                    <pic:cNvPr id="7" name="Screen Shot 2018-03-20 at 11.25.07 PM.png"/>
+                    <pic:cNvPicPr/>
+                  </pic:nvPicPr>
+                  <pic:blipFill>
+                    <a:blip r:embed="rId36" cstate="print">
+                      <a:extLst>
+                        <a:ext uri="{28A0092B-C50C-407E-A947-70E740481C1C}">
+                          <a14:useLocalDpi xmlns:a14="http://schemas.microsoft.com/office/drawing/2010/main" val="0"/>
+                        </a:ext>
+                      </a:extLst>
+                    </a:blip>
+                    <a:stretch>
+                      <a:fillRect/>
+                    </a:stretch>
+                  </pic:blipFill>
+                  <pic:spPr>
+                    <a:xfrm>
+                      <a:off x="0" y="0"/>
+                      <a:ext cx="2322195" cy="3469640"/>
+                    </a:xfrm>
+                    <a:prstGeom prst="rect">
+                      <a:avLst/>
+                    </a:prstGeom>
+                  </pic:spPr>
+                </pic:pic>
+              </a:graphicData>
+            </a:graphic>
+            <wp14:sizeRelH relativeFrom="page">
+              <wp14:pctWidth>0</wp14:pctWidth>
+            </wp14:sizeRelH>
+            <wp14:sizeRelV relativeFrom="page">
+              <wp14:pctHeight>0</wp14:pctHeight>
+            </wp14:sizeRelV>
+          </wp:anchor>
+        </w:drawing>
+      </w:r>
+      <w:r>
+        <w:t>Parent.js</w:t>
+      </w:r>
+      <w:r>
+        <w:tab/>
+      </w:r>
+      <w:r>
+        <w:tab/>
+      </w:r>
+      <w:r>
+        <w:tab/>
+      </w:r>
+      <w:r>
+        <w:tab/>
+        <w:t>Child.js</w:t>
+      </w:r>
+      <w:r>
+        <w:tab/>
+      </w:r>
+      <w:r>
+        <w:tab/>
+      </w:r>
+      <w:r>
+        <w:tab/>
+      </w:r>
+      <w:r>
+        <w:tab/>
+      </w:r>
+      <w:r>
+        <w:tab/>
+        <w:t>Sibling.js</w:t>
+      </w:r>
+    </w:p>
+    <w:p>
+      <w:pPr>
+        <w:pStyle w:val="Heading1"/>
+        <w:numPr>
+          <w:ilvl w:val="0"/>
+          <w:numId w:val="0"/>
+        </w:numPr>
+        <w:ind w:left="360"/>
+      </w:pPr>
+    </w:p>
+    <w:p>
+      <w:pPr>
+        <w:pStyle w:val="Heading1"/>
+        <w:numPr>
+          <w:ilvl w:val="0"/>
+          <w:numId w:val="0"/>
+        </w:numPr>
+        <w:ind w:left="360"/>
+      </w:pPr>
       <w:bookmarkStart w:id="0" w:name="_GoBack"/>
       <w:bookmarkEnd w:id="0"/>
     </w:p>
+    <w:p>
+      <w:pPr>
+        <w:pStyle w:val="Heading1"/>
+        <w:numPr>
+          <w:ilvl w:val="0"/>
+          <w:numId w:val="0"/>
+        </w:numPr>
+        <w:ind w:left="360"/>
+      </w:pPr>
+    </w:p>
+    <w:p>
+      <w:pPr>
+        <w:pStyle w:val="Heading1"/>
+        <w:numPr>
+          <w:ilvl w:val="0"/>
+          <w:numId w:val="0"/>
+        </w:numPr>
+        <w:ind w:left="360"/>
+      </w:pPr>
+    </w:p>
+    <w:p>
+      <w:pPr>
+        <w:pStyle w:val="Heading1"/>
+      </w:pPr>
+      <w:r>
+        <w:t>Style</w:t>
+      </w:r>
+    </w:p>
     <w:sectPr>
-      <w:footerReference w:type="default" r:id="rId34"/>
+      <w:footerReference w:type="default" r:id="rId37"/>
       <w:pgSz w:w="12240" w:h="15840"/>
       <w:pgMar w:top="1440" w:right="1440" w:bottom="1080" w:left="1440" w:header="720" w:footer="720" w:gutter="0"/>
       <w:cols w:space="720"/>
@@ -5877,7 +6343,7 @@
 </file>
 
 <file path=customXml/itemProps1.xml><?xml version="1.0" encoding="utf-8"?>
-<ds:datastoreItem xmlns:ds="http://schemas.openxmlformats.org/officeDocument/2006/customXml" ds:itemID="{79D64543-241C-EC4F-B793-EBAC0F368B51}">
+<ds:datastoreItem xmlns:ds="http://schemas.openxmlformats.org/officeDocument/2006/customXml" ds:itemID="{BD9CB6EB-9A97-CA45-B84D-EAD45FA2A759}">
   <ds:schemaRefs>
     <ds:schemaRef ds:uri="http://schemas.openxmlformats.org/officeDocument/2006/bibliography"/>
   </ds:schemaRefs>

</xml_diff>